<commit_message>
Added first step to LAB 3
</commit_message>
<xml_diff>
--- a/Lab3/Lab 3.docx
+++ b/Lab3/Lab 3.docx
@@ -27,6 +27,2296 @@
         <w:rPr>
           <w:lang w:val="en-US"/>
         </w:rPr>
+        <w:t>LAB 3: Step 1 – Extend LUIS APP</w:t>
+      </w:r>
+    </w:p>
+    <w:p>
+      <w:pPr>
+        <w:rPr>
+          <w:lang w:val="en-US"/>
+        </w:rPr>
+      </w:pPr>
+      <w:r>
+        <w:rPr>
+          <w:lang w:val="en-US"/>
+        </w:rPr>
+        <w:t>Before we continue customizing the bot from LAB 2, we want to add more ‘intents’ to LUIS to broaden its understanding.</w:t>
+      </w:r>
+    </w:p>
+    <w:p>
+      <w:pPr>
+        <w:pStyle w:val="ListParagraph"/>
+        <w:numPr>
+          <w:ilvl w:val="0"/>
+          <w:numId w:val="8"/>
+        </w:numPr>
+        <w:rPr>
+          <w:lang w:val="en-US"/>
+        </w:rPr>
+      </w:pPr>
+      <w:r>
+        <w:rPr>
+          <w:lang w:val="en-US"/>
+        </w:rPr>
+        <w:t>Go to Luis.ai</w:t>
+      </w:r>
+    </w:p>
+    <w:p>
+      <w:pPr>
+        <w:pStyle w:val="ListParagraph"/>
+        <w:numPr>
+          <w:ilvl w:val="0"/>
+          <w:numId w:val="8"/>
+        </w:numPr>
+        <w:rPr>
+          <w:lang w:val="en-US"/>
+        </w:rPr>
+      </w:pPr>
+      <w:r>
+        <w:rPr>
+          <w:lang w:val="en-US"/>
+        </w:rPr>
+        <w:t>Click on Sign In</w:t>
+      </w:r>
+    </w:p>
+    <w:p>
+      <w:pPr>
+        <w:pStyle w:val="ListParagraph"/>
+        <w:numPr>
+          <w:ilvl w:val="0"/>
+          <w:numId w:val="8"/>
+        </w:numPr>
+        <w:rPr>
+          <w:lang w:val="en-US"/>
+        </w:rPr>
+      </w:pPr>
+      <w:r>
+        <w:rPr>
+          <w:lang w:val="en-US"/>
+        </w:rPr>
+        <w:t>Sign in with the credentials from LAB 2 (if necessary)</w:t>
+      </w:r>
+    </w:p>
+    <w:p>
+      <w:pPr>
+        <w:pStyle w:val="ListParagraph"/>
+        <w:numPr>
+          <w:ilvl w:val="0"/>
+          <w:numId w:val="8"/>
+        </w:numPr>
+        <w:rPr>
+          <w:color w:val="000000" w:themeColor="text1"/>
+          <w:lang w:val="en-US"/>
+        </w:rPr>
+      </w:pPr>
+      <w:r>
+        <w:rPr>
+          <w:color w:val="000000" w:themeColor="text1"/>
+          <w:lang w:val="en-US"/>
+        </w:rPr>
+        <w:t>Select the application (in our example “GAB2018BOT-&lt;key&gt;”)</w:t>
+      </w:r>
+    </w:p>
+    <w:p>
+      <w:pPr>
+        <w:pStyle w:val="ListParagraph"/>
+        <w:numPr>
+          <w:ilvl w:val="0"/>
+          <w:numId w:val="8"/>
+        </w:numPr>
+        <w:rPr>
+          <w:i/>
+          <w:lang w:val="en-US"/>
+        </w:rPr>
+      </w:pPr>
+      <w:r>
+        <w:rPr>
+          <w:lang w:val="en-US"/>
+        </w:rPr>
+        <w:t>Select Intents</w:t>
+      </w:r>
+    </w:p>
+    <w:p>
+      <w:pPr>
+        <w:pStyle w:val="ListParagraph"/>
+        <w:numPr>
+          <w:ilvl w:val="0"/>
+          <w:numId w:val="8"/>
+        </w:numPr>
+        <w:rPr>
+          <w:i/>
+          <w:lang w:val="en-US"/>
+        </w:rPr>
+      </w:pPr>
+      <w:bookmarkStart w:id="0" w:name="_Hlk509245511"/>
+      <w:r>
+        <w:rPr>
+          <w:lang w:val="en-US"/>
+        </w:rPr>
+        <w:t>Click [Create new intent]</w:t>
+      </w:r>
+    </w:p>
+    <w:p>
+      <w:pPr>
+        <w:pStyle w:val="ListParagraph"/>
+        <w:numPr>
+          <w:ilvl w:val="0"/>
+          <w:numId w:val="8"/>
+        </w:numPr>
+        <w:rPr>
+          <w:i/>
+          <w:lang w:val="en-US"/>
+        </w:rPr>
+      </w:pPr>
+      <w:r>
+        <w:rPr>
+          <w:lang w:val="en-US"/>
+        </w:rPr>
+        <w:t>Type “Authenticate”</w:t>
+      </w:r>
+    </w:p>
+    <w:p>
+      <w:pPr>
+        <w:pStyle w:val="ListParagraph"/>
+        <w:numPr>
+          <w:ilvl w:val="0"/>
+          <w:numId w:val="8"/>
+        </w:numPr>
+        <w:rPr>
+          <w:i/>
+          <w:lang w:val="en-US"/>
+        </w:rPr>
+      </w:pPr>
+      <w:r>
+        <w:rPr>
+          <w:lang w:val="en-US"/>
+        </w:rPr>
+        <w:t>Click [Done]</w:t>
+      </w:r>
+    </w:p>
+    <w:bookmarkEnd w:id="0"/>
+    <w:p>
+      <w:pPr>
+        <w:pStyle w:val="ListParagraph"/>
+        <w:numPr>
+          <w:ilvl w:val="0"/>
+          <w:numId w:val="8"/>
+        </w:numPr>
+        <w:rPr>
+          <w:lang w:val="en-US"/>
+        </w:rPr>
+      </w:pPr>
+      <w:r>
+        <w:rPr>
+          <w:lang w:val="en-US"/>
+        </w:rPr>
+        <w:t xml:space="preserve">After the </w:t>
+      </w:r>
+      <w:r>
+        <w:rPr>
+          <w:lang w:val="en-US"/>
+        </w:rPr>
+        <w:t xml:space="preserve">intent is created, you can start adding </w:t>
+      </w:r>
+      <w:proofErr w:type="spellStart"/>
+      <w:r>
+        <w:rPr>
+          <w:lang w:val="en-US"/>
+        </w:rPr>
+        <w:t>sentances</w:t>
+      </w:r>
+      <w:proofErr w:type="spellEnd"/>
+      <w:r>
+        <w:rPr>
+          <w:lang w:val="en-US"/>
+        </w:rPr>
+        <w:t xml:space="preserve"> to train it. Before we do this, we will first create the other intents for this LAB. Repeat the following and create intents named </w:t>
+      </w:r>
+      <w:proofErr w:type="spellStart"/>
+      <w:r>
+        <w:rPr>
+          <w:lang w:val="en-US"/>
+        </w:rPr>
+        <w:t>BrokenBoiler</w:t>
+      </w:r>
+      <w:proofErr w:type="spellEnd"/>
+      <w:r>
+        <w:rPr>
+          <w:lang w:val="en-US"/>
+        </w:rPr>
+        <w:t xml:space="preserve">, </w:t>
+      </w:r>
+      <w:proofErr w:type="spellStart"/>
+      <w:r>
+        <w:rPr>
+          <w:lang w:val="en-US"/>
+        </w:rPr>
+        <w:t>ErrorCode</w:t>
+      </w:r>
+      <w:proofErr w:type="spellEnd"/>
+      <w:r>
+        <w:rPr>
+          <w:lang w:val="en-US"/>
+        </w:rPr>
+        <w:t xml:space="preserve"> and </w:t>
+      </w:r>
+      <w:proofErr w:type="spellStart"/>
+      <w:r>
+        <w:rPr>
+          <w:lang w:val="en-US"/>
+        </w:rPr>
+        <w:t>PlanDate</w:t>
+      </w:r>
+      <w:proofErr w:type="spellEnd"/>
+      <w:r>
+        <w:rPr>
+          <w:lang w:val="en-US"/>
+        </w:rPr>
+        <w:t>:</w:t>
+      </w:r>
+    </w:p>
+    <w:p>
+      <w:pPr>
+        <w:pStyle w:val="ListParagraph"/>
+        <w:numPr>
+          <w:ilvl w:val="1"/>
+          <w:numId w:val="8"/>
+        </w:numPr>
+        <w:rPr>
+          <w:lang w:val="en-US"/>
+        </w:rPr>
+      </w:pPr>
+      <w:r>
+        <w:rPr>
+          <w:lang w:val="en-US"/>
+        </w:rPr>
+        <w:t>Select Intents in the left menu</w:t>
+      </w:r>
+    </w:p>
+    <w:p>
+      <w:pPr>
+        <w:pStyle w:val="ListParagraph"/>
+        <w:numPr>
+          <w:ilvl w:val="1"/>
+          <w:numId w:val="8"/>
+        </w:numPr>
+        <w:rPr>
+          <w:lang w:val="en-US"/>
+        </w:rPr>
+      </w:pPr>
+      <w:r>
+        <w:rPr>
+          <w:lang w:val="en-US"/>
+        </w:rPr>
+        <w:t>Click [Create new intent]</w:t>
+      </w:r>
+    </w:p>
+    <w:p>
+      <w:pPr>
+        <w:pStyle w:val="ListParagraph"/>
+        <w:numPr>
+          <w:ilvl w:val="1"/>
+          <w:numId w:val="8"/>
+        </w:numPr>
+        <w:rPr>
+          <w:lang w:val="en-US"/>
+        </w:rPr>
+      </w:pPr>
+      <w:r>
+        <w:rPr>
+          <w:lang w:val="en-US"/>
+        </w:rPr>
+        <w:t>Type the name</w:t>
+      </w:r>
+    </w:p>
+    <w:p>
+      <w:pPr>
+        <w:pStyle w:val="ListParagraph"/>
+        <w:numPr>
+          <w:ilvl w:val="1"/>
+          <w:numId w:val="8"/>
+        </w:numPr>
+        <w:rPr>
+          <w:lang w:val="en-US"/>
+        </w:rPr>
+      </w:pPr>
+      <w:r>
+        <w:rPr>
+          <w:lang w:val="en-US"/>
+        </w:rPr>
+        <w:t>Click [Done]</w:t>
+      </w:r>
+    </w:p>
+    <w:p>
+      <w:pPr>
+        <w:pStyle w:val="ListParagraph"/>
+        <w:numPr>
+          <w:ilvl w:val="0"/>
+          <w:numId w:val="8"/>
+        </w:numPr>
+        <w:rPr>
+          <w:lang w:val="en-US"/>
+        </w:rPr>
+      </w:pPr>
+      <w:r>
+        <w:rPr>
+          <w:lang w:val="en-US"/>
+        </w:rPr>
+        <w:t>Select Intents in the left menu</w:t>
+      </w:r>
+    </w:p>
+    <w:p>
+      <w:pPr>
+        <w:pStyle w:val="ListParagraph"/>
+        <w:numPr>
+          <w:ilvl w:val="0"/>
+          <w:numId w:val="8"/>
+        </w:numPr>
+        <w:rPr>
+          <w:i/>
+          <w:lang w:val="en-US"/>
+        </w:rPr>
+      </w:pPr>
+      <w:r>
+        <w:rPr>
+          <w:lang w:val="en-US"/>
+        </w:rPr>
+        <w:t>You should see 4 intents</w:t>
+      </w:r>
+      <w:r>
+        <w:rPr>
+          <w:lang w:val="en-US"/>
+        </w:rPr>
+        <w:t>.</w:t>
+      </w:r>
+    </w:p>
+    <w:p>
+      <w:pPr>
+        <w:rPr>
+          <w:lang w:val="en-US"/>
+        </w:rPr>
+      </w:pPr>
+      <w:r>
+        <w:rPr>
+          <w:lang w:val="en-US"/>
+        </w:rPr>
+        <w:t xml:space="preserve">Before we continue, we want to add some prebuilt Entities to our App before we start adding </w:t>
+      </w:r>
+      <w:proofErr w:type="spellStart"/>
+      <w:r>
+        <w:rPr>
+          <w:lang w:val="en-US"/>
+        </w:rPr>
+        <w:t>sentinces</w:t>
+      </w:r>
+      <w:proofErr w:type="spellEnd"/>
+      <w:r>
+        <w:rPr>
+          <w:lang w:val="en-US"/>
+        </w:rPr>
+        <w:t xml:space="preserve"> to train it.</w:t>
+      </w:r>
+    </w:p>
+    <w:p>
+      <w:pPr>
+        <w:pStyle w:val="ListParagraph"/>
+        <w:numPr>
+          <w:ilvl w:val="0"/>
+          <w:numId w:val="8"/>
+        </w:numPr>
+        <w:rPr>
+          <w:lang w:val="en-US"/>
+        </w:rPr>
+      </w:pPr>
+      <w:r>
+        <w:rPr>
+          <w:lang w:val="en-US"/>
+        </w:rPr>
+        <w:t>Select Entities in</w:t>
+      </w:r>
+      <w:r>
+        <w:rPr>
+          <w:lang w:val="en-US"/>
+        </w:rPr>
+        <w:t xml:space="preserve"> the left menu</w:t>
+      </w:r>
+    </w:p>
+    <w:p>
+      <w:pPr>
+        <w:pStyle w:val="ListParagraph"/>
+        <w:numPr>
+          <w:ilvl w:val="0"/>
+          <w:numId w:val="8"/>
+        </w:numPr>
+        <w:rPr>
+          <w:lang w:val="en-US"/>
+        </w:rPr>
+      </w:pPr>
+      <w:r>
+        <w:rPr>
+          <w:lang w:val="en-US"/>
+        </w:rPr>
+        <w:t>Click [Manage prebuilt entities]</w:t>
+      </w:r>
+    </w:p>
+    <w:p>
+      <w:pPr>
+        <w:pStyle w:val="ListParagraph"/>
+        <w:numPr>
+          <w:ilvl w:val="0"/>
+          <w:numId w:val="8"/>
+        </w:numPr>
+        <w:rPr>
+          <w:lang w:val="en-US"/>
+        </w:rPr>
+      </w:pPr>
+      <w:r>
+        <w:rPr>
+          <w:lang w:val="en-US"/>
+        </w:rPr>
+        <w:t>Check the following entities:</w:t>
+      </w:r>
+    </w:p>
+    <w:p>
+      <w:pPr>
+        <w:pStyle w:val="ListParagraph"/>
+        <w:numPr>
+          <w:ilvl w:val="1"/>
+          <w:numId w:val="8"/>
+        </w:numPr>
+        <w:rPr>
+          <w:lang w:val="en-US"/>
+        </w:rPr>
+      </w:pPr>
+      <w:r>
+        <w:rPr>
+          <w:lang w:val="en-US"/>
+        </w:rPr>
+        <w:t>Number</w:t>
+      </w:r>
+    </w:p>
+    <w:p>
+      <w:pPr>
+        <w:pStyle w:val="ListParagraph"/>
+        <w:numPr>
+          <w:ilvl w:val="1"/>
+          <w:numId w:val="8"/>
+        </w:numPr>
+        <w:rPr>
+          <w:lang w:val="en-US"/>
+        </w:rPr>
+      </w:pPr>
+      <w:r>
+        <w:rPr>
+          <w:lang w:val="en-US"/>
+        </w:rPr>
+        <w:t>Email</w:t>
+      </w:r>
+    </w:p>
+    <w:p>
+      <w:pPr>
+        <w:pStyle w:val="ListParagraph"/>
+        <w:numPr>
+          <w:ilvl w:val="1"/>
+          <w:numId w:val="8"/>
+        </w:numPr>
+        <w:rPr>
+          <w:lang w:val="en-US"/>
+        </w:rPr>
+      </w:pPr>
+      <w:r>
+        <w:rPr>
+          <w:lang w:val="en-US"/>
+        </w:rPr>
+        <w:t>Date</w:t>
+      </w:r>
+    </w:p>
+    <w:p>
+      <w:pPr>
+        <w:rPr>
+          <w:lang w:val="en-US"/>
+        </w:rPr>
+      </w:pPr>
+      <w:r>
+        <w:rPr>
+          <w:lang w:val="en-US"/>
+        </w:rPr>
+        <w:t xml:space="preserve">Let’s </w:t>
+      </w:r>
+      <w:r>
+        <w:rPr>
+          <w:lang w:val="en-US"/>
+        </w:rPr>
+        <w:t>continue training our app</w:t>
+      </w:r>
+    </w:p>
+    <w:p>
+      <w:pPr>
+        <w:pStyle w:val="ListParagraph"/>
+        <w:numPr>
+          <w:ilvl w:val="0"/>
+          <w:numId w:val="11"/>
+        </w:numPr>
+        <w:rPr>
+          <w:lang w:val="en-US"/>
+        </w:rPr>
+      </w:pPr>
+      <w:r>
+        <w:rPr>
+          <w:lang w:val="en-US"/>
+        </w:rPr>
+        <w:t>Select Intents in the left menu</w:t>
+      </w:r>
+    </w:p>
+    <w:p>
+      <w:pPr>
+        <w:pStyle w:val="ListParagraph"/>
+        <w:numPr>
+          <w:ilvl w:val="0"/>
+          <w:numId w:val="11"/>
+        </w:numPr>
+        <w:rPr>
+          <w:lang w:val="en-US"/>
+        </w:rPr>
+      </w:pPr>
+      <w:r>
+        <w:rPr>
+          <w:lang w:val="en-US"/>
+        </w:rPr>
+        <w:t>Click on “Authenticate”</w:t>
+      </w:r>
+    </w:p>
+    <w:p>
+      <w:pPr>
+        <w:pStyle w:val="ListParagraph"/>
+        <w:numPr>
+          <w:ilvl w:val="0"/>
+          <w:numId w:val="11"/>
+        </w:numPr>
+        <w:rPr>
+          <w:lang w:val="en-US"/>
+        </w:rPr>
+      </w:pPr>
+      <w:r>
+        <w:rPr>
+          <w:lang w:val="en-US"/>
+        </w:rPr>
+        <w:t>Type the following sentence in the first input field:</w:t>
+      </w:r>
+    </w:p>
+    <w:p>
+      <w:pPr>
+        <w:ind w:left="720"/>
+        <w:rPr>
+          <w:i/>
+          <w:lang w:val="en-US"/>
+        </w:rPr>
+      </w:pPr>
+      <w:r>
+        <w:rPr>
+          <w:i/>
+          <w:lang w:val="en-US"/>
+        </w:rPr>
+        <w:t xml:space="preserve">“My email is </w:t>
+      </w:r>
+      <w:hyperlink r:id="rId5" w:history="1">
+        <w:r>
+          <w:rPr>
+            <w:rStyle w:val="Hyperlink"/>
+            <w:i/>
+            <w:lang w:val="en-US"/>
+          </w:rPr>
+          <w:t>test@test.com</w:t>
+        </w:r>
+      </w:hyperlink>
+      <w:r>
+        <w:rPr>
+          <w:i/>
+          <w:lang w:val="en-US"/>
+        </w:rPr>
+        <w:t>”</w:t>
+      </w:r>
+    </w:p>
+    <w:p>
+      <w:pPr>
+        <w:pStyle w:val="ListParagraph"/>
+        <w:numPr>
+          <w:ilvl w:val="0"/>
+          <w:numId w:val="11"/>
+        </w:numPr>
+        <w:rPr>
+          <w:lang w:val="en-US"/>
+        </w:rPr>
+      </w:pPr>
+      <w:r>
+        <w:rPr>
+          <w:lang w:val="en-US"/>
+        </w:rPr>
+        <w:t xml:space="preserve">LUIS should have automatically detected the email, and replaced the sentence with “My email is </w:t>
+      </w:r>
+      <w:r>
+        <w:rPr>
+          <w:b/>
+          <w:lang w:val="en-US"/>
+        </w:rPr>
+        <w:t>email</w:t>
+      </w:r>
+      <w:r>
+        <w:rPr>
+          <w:lang w:val="en-US"/>
+        </w:rPr>
+        <w:t>”</w:t>
+      </w:r>
+    </w:p>
+    <w:p>
+      <w:pPr>
+        <w:pStyle w:val="ListParagraph"/>
+        <w:numPr>
+          <w:ilvl w:val="0"/>
+          <w:numId w:val="11"/>
+        </w:numPr>
+        <w:rPr>
+          <w:lang w:val="en-US"/>
+        </w:rPr>
+      </w:pPr>
+      <w:r>
+        <w:rPr>
+          <w:lang w:val="en-US"/>
+        </w:rPr>
+        <w:t>Type the following sentence in the first input field:</w:t>
+      </w:r>
+    </w:p>
+    <w:p>
+      <w:pPr>
+        <w:pStyle w:val="ListParagraph"/>
+        <w:rPr>
+          <w:lang w:val="en-US"/>
+        </w:rPr>
+      </w:pPr>
+      <w:r>
+        <w:rPr>
+          <w:lang w:val="en-US"/>
+        </w:rPr>
+        <w:t>“test@test.com”</w:t>
+      </w:r>
+    </w:p>
+    <w:p>
+      <w:pPr>
+        <w:pStyle w:val="ListParagraph"/>
+        <w:numPr>
+          <w:ilvl w:val="0"/>
+          <w:numId w:val="11"/>
+        </w:numPr>
+        <w:rPr>
+          <w:lang w:val="en-US"/>
+        </w:rPr>
+      </w:pPr>
+      <w:r>
+        <w:rPr>
+          <w:lang w:val="en-US"/>
+        </w:rPr>
+        <w:t>Type the following sentence in the first input field:</w:t>
+      </w:r>
+    </w:p>
+    <w:p>
+      <w:pPr>
+        <w:ind w:left="720"/>
+        <w:rPr>
+          <w:i/>
+          <w:lang w:val="en-US"/>
+        </w:rPr>
+      </w:pPr>
+      <w:r>
+        <w:rPr>
+          <w:i/>
+          <w:lang w:val="en-US"/>
+        </w:rPr>
+        <w:t>“My customer number is 1234567”</w:t>
+      </w:r>
+    </w:p>
+    <w:p>
+      <w:pPr>
+        <w:pStyle w:val="ListParagraph"/>
+        <w:numPr>
+          <w:ilvl w:val="0"/>
+          <w:numId w:val="11"/>
+        </w:numPr>
+        <w:rPr>
+          <w:lang w:val="en-US"/>
+        </w:rPr>
+      </w:pPr>
+      <w:r>
+        <w:rPr>
+          <w:lang w:val="en-US"/>
+        </w:rPr>
+        <w:lastRenderedPageBreak/>
+        <w:t xml:space="preserve">LUIS should have automatically detected the number, and replaced the sentence with </w:t>
+      </w:r>
+      <w:r>
+        <w:rPr>
+          <w:lang w:val="en-US"/>
+        </w:rPr>
+        <w:t>“</w:t>
+      </w:r>
+      <w:r>
+        <w:rPr>
+          <w:lang w:val="en-US"/>
+        </w:rPr>
+        <w:t xml:space="preserve">My customer number </w:t>
+      </w:r>
+      <w:r>
+        <w:rPr>
+          <w:lang w:val="en-US"/>
+        </w:rPr>
+        <w:t xml:space="preserve">is </w:t>
+      </w:r>
+      <w:r>
+        <w:rPr>
+          <w:b/>
+          <w:lang w:val="en-US"/>
+        </w:rPr>
+        <w:t>number</w:t>
+      </w:r>
+      <w:r>
+        <w:rPr>
+          <w:lang w:val="en-US"/>
+        </w:rPr>
+        <w:t>”</w:t>
+      </w:r>
+    </w:p>
+    <w:p>
+      <w:pPr>
+        <w:pStyle w:val="ListParagraph"/>
+        <w:numPr>
+          <w:ilvl w:val="0"/>
+          <w:numId w:val="11"/>
+        </w:numPr>
+        <w:rPr>
+          <w:lang w:val="en-US"/>
+        </w:rPr>
+      </w:pPr>
+      <w:r>
+        <w:rPr>
+          <w:lang w:val="en-US"/>
+        </w:rPr>
+        <w:t>Type the following sentence in the first input field:</w:t>
+      </w:r>
+    </w:p>
+    <w:p>
+      <w:pPr>
+        <w:ind w:left="720"/>
+        <w:rPr>
+          <w:lang w:val="en-US"/>
+        </w:rPr>
+      </w:pPr>
+      <w:r>
+        <w:rPr>
+          <w:lang w:val="en-US"/>
+        </w:rPr>
+        <w:t>“1234567”</w:t>
+      </w:r>
+    </w:p>
+    <w:p>
+      <w:pPr>
+        <w:pStyle w:val="ListParagraph"/>
+        <w:numPr>
+          <w:ilvl w:val="0"/>
+          <w:numId w:val="11"/>
+        </w:numPr>
+        <w:rPr>
+          <w:lang w:val="en-US"/>
+        </w:rPr>
+      </w:pPr>
+      <w:r>
+        <w:rPr>
+          <w:lang w:val="en-US"/>
+        </w:rPr>
+        <w:t>Click on “1234567”</w:t>
+      </w:r>
+    </w:p>
+    <w:p>
+      <w:pPr>
+        <w:pStyle w:val="ListParagraph"/>
+        <w:numPr>
+          <w:ilvl w:val="0"/>
+          <w:numId w:val="11"/>
+        </w:numPr>
+        <w:rPr>
+          <w:lang w:val="en-US"/>
+        </w:rPr>
+      </w:pPr>
+      <w:r>
+        <w:rPr>
+          <w:lang w:val="en-US"/>
+        </w:rPr>
+        <w:t>Select ‘Browse prebuilt entities’ in de dropdown.</w:t>
+      </w:r>
+    </w:p>
+    <w:p>
+      <w:pPr>
+        <w:pStyle w:val="ListParagraph"/>
+        <w:numPr>
+          <w:ilvl w:val="0"/>
+          <w:numId w:val="11"/>
+        </w:numPr>
+        <w:rPr>
+          <w:lang w:val="en-US"/>
+        </w:rPr>
+      </w:pPr>
+      <w:r>
+        <w:rPr>
+          <w:lang w:val="en-US"/>
+        </w:rPr>
+        <w:t>Search for number</w:t>
+      </w:r>
+    </w:p>
+    <w:p>
+      <w:pPr>
+        <w:pStyle w:val="ListParagraph"/>
+        <w:numPr>
+          <w:ilvl w:val="0"/>
+          <w:numId w:val="11"/>
+        </w:numPr>
+        <w:rPr>
+          <w:lang w:val="en-US"/>
+        </w:rPr>
+      </w:pPr>
+      <w:r>
+        <w:rPr>
+          <w:lang w:val="en-US"/>
+        </w:rPr>
+        <w:t>Select number</w:t>
+      </w:r>
+    </w:p>
+    <w:p>
+      <w:pPr>
+        <w:pStyle w:val="ListParagraph"/>
+        <w:numPr>
+          <w:ilvl w:val="0"/>
+          <w:numId w:val="11"/>
+        </w:numPr>
+        <w:rPr>
+          <w:lang w:val="en-US"/>
+        </w:rPr>
+      </w:pPr>
+      <w:r>
+        <w:rPr>
+          <w:lang w:val="en-US"/>
+        </w:rPr>
+        <w:t>Type the following sentences in the first input field:</w:t>
+      </w:r>
+    </w:p>
+    <w:p>
+      <w:pPr>
+        <w:ind w:left="720"/>
+        <w:rPr>
+          <w:i/>
+          <w:lang w:val="en-US"/>
+        </w:rPr>
+      </w:pPr>
+      <w:r>
+        <w:rPr>
+          <w:i/>
+          <w:lang w:val="en-US"/>
+        </w:rPr>
+        <w:t>“My number is 1234567”</w:t>
+      </w:r>
+    </w:p>
+    <w:p>
+      <w:pPr>
+        <w:pStyle w:val="ListParagraph"/>
+        <w:rPr>
+          <w:lang w:val="en-US"/>
+        </w:rPr>
+      </w:pPr>
+    </w:p>
+    <w:p>
+      <w:pPr>
+        <w:pStyle w:val="ListParagraph"/>
+        <w:numPr>
+          <w:ilvl w:val="0"/>
+          <w:numId w:val="11"/>
+        </w:numPr>
+        <w:rPr>
+          <w:lang w:val="en-US"/>
+        </w:rPr>
+      </w:pPr>
+      <w:r>
+        <w:rPr>
+          <w:lang w:val="en-US"/>
+        </w:rPr>
+        <w:t>You should have 5 sentences looking like this:</w:t>
+      </w:r>
+      <w:r>
+        <w:rPr>
+          <w:lang w:val="en-US"/>
+        </w:rPr>
+        <w:br/>
+      </w:r>
+      <w:r>
+        <w:rPr>
+          <w:noProof/>
+        </w:rPr>
+        <w:drawing>
+          <wp:inline distT="0" distB="0" distL="0" distR="0" wp14:anchorId="49E27249" wp14:editId="0F4745E5">
+            <wp:extent cx="3042557" cy="2070193"/>
+            <wp:effectExtent l="0" t="0" r="5715" b="6350"/>
+            <wp:docPr id="2" name="Picture 2"/>
+            <wp:cNvGraphicFramePr>
+              <a:graphicFrameLocks xmlns:a="http://schemas.openxmlformats.org/drawingml/2006/main" noChangeAspect="1"/>
+            </wp:cNvGraphicFramePr>
+            <a:graphic xmlns:a="http://schemas.openxmlformats.org/drawingml/2006/main">
+              <a:graphicData uri="http://schemas.openxmlformats.org/drawingml/2006/picture">
+                <pic:pic xmlns:pic="http://schemas.openxmlformats.org/drawingml/2006/picture">
+                  <pic:nvPicPr>
+                    <pic:cNvPr id="1" name=""/>
+                    <pic:cNvPicPr/>
+                  </pic:nvPicPr>
+                  <pic:blipFill>
+                    <a:blip r:embed="rId6"/>
+                    <a:stretch>
+                      <a:fillRect/>
+                    </a:stretch>
+                  </pic:blipFill>
+                  <pic:spPr>
+                    <a:xfrm>
+                      <a:off x="0" y="0"/>
+                      <a:ext cx="3063397" cy="2084373"/>
+                    </a:xfrm>
+                    <a:prstGeom prst="rect">
+                      <a:avLst/>
+                    </a:prstGeom>
+                  </pic:spPr>
+                </pic:pic>
+              </a:graphicData>
+            </a:graphic>
+          </wp:inline>
+        </w:drawing>
+      </w:r>
+    </w:p>
+    <w:p>
+      <w:pPr>
+        <w:pStyle w:val="ListParagraph"/>
+        <w:rPr>
+          <w:lang w:val="en-US"/>
+        </w:rPr>
+      </w:pPr>
+    </w:p>
+    <w:p>
+      <w:pPr>
+        <w:pStyle w:val="ListParagraph"/>
+        <w:numPr>
+          <w:ilvl w:val="0"/>
+          <w:numId w:val="11"/>
+        </w:numPr>
+        <w:rPr>
+          <w:lang w:val="en-US"/>
+        </w:rPr>
+      </w:pPr>
+      <w:r>
+        <w:rPr>
+          <w:lang w:val="en-US"/>
+        </w:rPr>
+        <w:t>And 3 entities (variables) like this:</w:t>
+      </w:r>
+    </w:p>
+    <w:p>
+      <w:pPr>
+        <w:pStyle w:val="ListParagraph"/>
+        <w:rPr>
+          <w:lang w:val="en-US"/>
+        </w:rPr>
+      </w:pPr>
+    </w:p>
+    <w:p>
+      <w:pPr>
+        <w:pStyle w:val="ListParagraph"/>
+        <w:rPr>
+          <w:lang w:val="en-US"/>
+        </w:rPr>
+      </w:pPr>
+      <w:r>
+        <w:rPr>
+          <w:noProof/>
+        </w:rPr>
+        <w:drawing>
+          <wp:inline distT="0" distB="0" distL="0" distR="0" wp14:anchorId="3C5120D5" wp14:editId="0F655F87">
+            <wp:extent cx="1433384" cy="1371600"/>
+            <wp:effectExtent l="0" t="0" r="0" b="0"/>
+            <wp:docPr id="7" name="Picture 7"/>
+            <wp:cNvGraphicFramePr>
+              <a:graphicFrameLocks xmlns:a="http://schemas.openxmlformats.org/drawingml/2006/main" noChangeAspect="1"/>
+            </wp:cNvGraphicFramePr>
+            <a:graphic xmlns:a="http://schemas.openxmlformats.org/drawingml/2006/main">
+              <a:graphicData uri="http://schemas.openxmlformats.org/drawingml/2006/picture">
+                <pic:pic xmlns:pic="http://schemas.openxmlformats.org/drawingml/2006/picture">
+                  <pic:nvPicPr>
+                    <pic:cNvPr id="1" name=""/>
+                    <pic:cNvPicPr/>
+                  </pic:nvPicPr>
+                  <pic:blipFill>
+                    <a:blip r:embed="rId7"/>
+                    <a:stretch>
+                      <a:fillRect/>
+                    </a:stretch>
+                  </pic:blipFill>
+                  <pic:spPr>
+                    <a:xfrm>
+                      <a:off x="0" y="0"/>
+                      <a:ext cx="1442708" cy="1380522"/>
+                    </a:xfrm>
+                    <a:prstGeom prst="rect">
+                      <a:avLst/>
+                    </a:prstGeom>
+                  </pic:spPr>
+                </pic:pic>
+              </a:graphicData>
+            </a:graphic>
+          </wp:inline>
+        </w:drawing>
+      </w:r>
+    </w:p>
+    <w:p>
+      <w:pPr>
+        <w:pStyle w:val="ListParagraph"/>
+        <w:rPr>
+          <w:lang w:val="en-US"/>
+        </w:rPr>
+      </w:pPr>
+    </w:p>
+    <w:p>
+      <w:pPr>
+        <w:pStyle w:val="ListParagraph"/>
+        <w:numPr>
+          <w:ilvl w:val="0"/>
+          <w:numId w:val="11"/>
+        </w:numPr>
+        <w:rPr>
+          <w:lang w:val="en-US"/>
+        </w:rPr>
+      </w:pPr>
+      <w:r>
+        <w:rPr>
+          <w:lang w:val="en-US"/>
+        </w:rPr>
+        <w:t>We are ready with this intent.</w:t>
+      </w:r>
+    </w:p>
+    <w:p>
+      <w:pPr>
+        <w:rPr>
+          <w:lang w:val="en-US"/>
+        </w:rPr>
+      </w:pPr>
+      <w:r>
+        <w:rPr>
+          <w:lang w:val="en-US"/>
+        </w:rPr>
+        <w:br w:type="page"/>
+      </w:r>
+    </w:p>
+    <w:p>
+      <w:pPr>
+        <w:ind w:left="360"/>
+        <w:rPr>
+          <w:lang w:val="en-US"/>
+        </w:rPr>
+      </w:pPr>
+      <w:r>
+        <w:rPr>
+          <w:lang w:val="en-US"/>
+        </w:rPr>
+        <w:lastRenderedPageBreak/>
+        <w:t>Let’s</w:t>
+      </w:r>
+      <w:r>
+        <w:rPr>
+          <w:lang w:val="en-US"/>
+        </w:rPr>
+        <w:t xml:space="preserve"> add </w:t>
+      </w:r>
+      <w:r>
+        <w:rPr>
+          <w:lang w:val="en-US"/>
+        </w:rPr>
+        <w:t>another one</w:t>
+      </w:r>
+      <w:r>
+        <w:rPr>
+          <w:lang w:val="en-US"/>
+        </w:rPr>
+        <w:t>…</w:t>
+      </w:r>
+    </w:p>
+    <w:p>
+      <w:pPr>
+        <w:pStyle w:val="ListParagraph"/>
+        <w:numPr>
+          <w:ilvl w:val="0"/>
+          <w:numId w:val="11"/>
+        </w:numPr>
+        <w:rPr>
+          <w:lang w:val="en-US"/>
+        </w:rPr>
+      </w:pPr>
+      <w:r>
+        <w:rPr>
+          <w:lang w:val="en-US"/>
+        </w:rPr>
+        <w:t xml:space="preserve">Select </w:t>
+      </w:r>
+      <w:r>
+        <w:rPr>
+          <w:lang w:val="en-US"/>
+        </w:rPr>
+        <w:t>Intents in the left menu</w:t>
+      </w:r>
+    </w:p>
+    <w:p>
+      <w:pPr>
+        <w:pStyle w:val="ListParagraph"/>
+        <w:numPr>
+          <w:ilvl w:val="0"/>
+          <w:numId w:val="11"/>
+        </w:numPr>
+        <w:rPr>
+          <w:lang w:val="en-US"/>
+        </w:rPr>
+      </w:pPr>
+      <w:r>
+        <w:rPr>
+          <w:lang w:val="en-US"/>
+        </w:rPr>
+        <w:t>You should see 4 intents.</w:t>
+      </w:r>
+    </w:p>
+    <w:p>
+      <w:pPr>
+        <w:pStyle w:val="ListParagraph"/>
+        <w:numPr>
+          <w:ilvl w:val="0"/>
+          <w:numId w:val="11"/>
+        </w:numPr>
+        <w:rPr>
+          <w:lang w:val="en-US"/>
+        </w:rPr>
+      </w:pPr>
+      <w:r>
+        <w:rPr>
+          <w:lang w:val="en-US"/>
+        </w:rPr>
+        <w:t>Click on “</w:t>
+      </w:r>
+      <w:proofErr w:type="spellStart"/>
+      <w:r>
+        <w:rPr>
+          <w:lang w:val="en-US"/>
+        </w:rPr>
+        <w:t>BrokenBoiler</w:t>
+      </w:r>
+      <w:proofErr w:type="spellEnd"/>
+      <w:r>
+        <w:rPr>
+          <w:lang w:val="en-US"/>
+        </w:rPr>
+        <w:t>”</w:t>
+      </w:r>
+    </w:p>
+    <w:p>
+      <w:pPr>
+        <w:pStyle w:val="ListParagraph"/>
+        <w:numPr>
+          <w:ilvl w:val="0"/>
+          <w:numId w:val="11"/>
+        </w:numPr>
+        <w:rPr>
+          <w:lang w:val="en-US"/>
+        </w:rPr>
+      </w:pPr>
+      <w:r>
+        <w:rPr>
+          <w:lang w:val="en-US"/>
+        </w:rPr>
+        <w:t>We are not going to add any entities here, so just type the following 5 sentence in the first input field:</w:t>
+      </w:r>
+    </w:p>
+    <w:p>
+      <w:pPr>
+        <w:pStyle w:val="ListParagraph"/>
+        <w:rPr>
+          <w:lang w:val="en-US"/>
+        </w:rPr>
+      </w:pPr>
+      <w:r>
+        <w:rPr>
+          <w:lang w:val="en-US"/>
+        </w:rPr>
+        <w:t>“My boiler is broken”</w:t>
+      </w:r>
+    </w:p>
+    <w:p>
+      <w:pPr>
+        <w:pStyle w:val="ListParagraph"/>
+        <w:rPr>
+          <w:lang w:val="en-US"/>
+        </w:rPr>
+      </w:pPr>
+      <w:r>
+        <w:rPr>
+          <w:lang w:val="en-US"/>
+        </w:rPr>
+        <w:t xml:space="preserve">“I </w:t>
+      </w:r>
+      <w:r>
+        <w:rPr>
+          <w:lang w:val="en-US"/>
+        </w:rPr>
+        <w:t>have no heat”</w:t>
+      </w:r>
+    </w:p>
+    <w:p>
+      <w:pPr>
+        <w:pStyle w:val="ListParagraph"/>
+        <w:rPr>
+          <w:lang w:val="en-US"/>
+        </w:rPr>
+      </w:pPr>
+      <w:r>
+        <w:rPr>
+          <w:lang w:val="en-US"/>
+        </w:rPr>
+        <w:t>“I have no hot water”</w:t>
+      </w:r>
+    </w:p>
+    <w:p>
+      <w:pPr>
+        <w:pStyle w:val="ListParagraph"/>
+        <w:rPr>
+          <w:lang w:val="en-US"/>
+        </w:rPr>
+      </w:pPr>
+      <w:r>
+        <w:rPr>
+          <w:lang w:val="en-US"/>
+        </w:rPr>
+        <w:t>“It is broken”</w:t>
+      </w:r>
+    </w:p>
+    <w:p>
+      <w:pPr>
+        <w:pStyle w:val="ListParagraph"/>
+        <w:rPr>
+          <w:lang w:val="en-US"/>
+        </w:rPr>
+      </w:pPr>
+      <w:r>
+        <w:rPr>
+          <w:lang w:val="en-US"/>
+        </w:rPr>
+        <w:t>“It does not work”</w:t>
+      </w:r>
+    </w:p>
+    <w:p>
+      <w:pPr>
+        <w:pStyle w:val="ListParagraph"/>
+        <w:rPr>
+          <w:lang w:val="en-US"/>
+        </w:rPr>
+      </w:pPr>
+    </w:p>
+    <w:p>
+      <w:pPr>
+        <w:pStyle w:val="ListParagraph"/>
+        <w:rPr>
+          <w:lang w:val="en-US"/>
+        </w:rPr>
+      </w:pPr>
+      <w:r>
+        <w:rPr>
+          <w:lang w:val="en-US"/>
+        </w:rPr>
+        <w:t xml:space="preserve">(Add any </w:t>
+      </w:r>
+      <w:r>
+        <w:rPr>
+          <w:lang w:val="en-US"/>
+        </w:rPr>
+        <w:t>sentences</w:t>
+      </w:r>
+      <w:r>
+        <w:rPr>
+          <w:lang w:val="en-US"/>
+        </w:rPr>
+        <w:t xml:space="preserve"> that you think can help identify how people would tell you their boiler is broken. The more examples LUIS has, the better it can predict when people mean this.)</w:t>
+      </w:r>
+    </w:p>
+    <w:p>
+      <w:pPr>
+        <w:pStyle w:val="ListParagraph"/>
+        <w:rPr>
+          <w:lang w:val="en-US"/>
+        </w:rPr>
+      </w:pPr>
+    </w:p>
+    <w:p>
+      <w:pPr>
+        <w:pStyle w:val="ListParagraph"/>
+        <w:numPr>
+          <w:ilvl w:val="0"/>
+          <w:numId w:val="11"/>
+        </w:numPr>
+        <w:rPr>
+          <w:lang w:val="en-US"/>
+        </w:rPr>
+      </w:pPr>
+      <w:r>
+        <w:rPr>
+          <w:lang w:val="en-US"/>
+        </w:rPr>
+        <w:t>Select Intents in the left menu</w:t>
+      </w:r>
+    </w:p>
+    <w:p>
+      <w:pPr>
+        <w:pStyle w:val="ListParagraph"/>
+        <w:numPr>
+          <w:ilvl w:val="0"/>
+          <w:numId w:val="11"/>
+        </w:numPr>
+        <w:rPr>
+          <w:lang w:val="en-US"/>
+        </w:rPr>
+      </w:pPr>
+      <w:r>
+        <w:rPr>
+          <w:lang w:val="en-US"/>
+        </w:rPr>
+        <w:t>You should see 4 intents.</w:t>
+      </w:r>
+    </w:p>
+    <w:p>
+      <w:pPr>
+        <w:pStyle w:val="ListParagraph"/>
+        <w:numPr>
+          <w:ilvl w:val="0"/>
+          <w:numId w:val="11"/>
+        </w:numPr>
+        <w:rPr>
+          <w:lang w:val="en-US"/>
+        </w:rPr>
+      </w:pPr>
+      <w:r>
+        <w:rPr>
+          <w:lang w:val="en-US"/>
+        </w:rPr>
+        <w:t>Click on “</w:t>
+      </w:r>
+      <w:proofErr w:type="spellStart"/>
+      <w:r>
+        <w:rPr>
+          <w:lang w:val="en-US"/>
+        </w:rPr>
+        <w:t>ErrorCode</w:t>
+      </w:r>
+      <w:proofErr w:type="spellEnd"/>
+      <w:r>
+        <w:rPr>
+          <w:lang w:val="en-US"/>
+        </w:rPr>
+        <w:t>”</w:t>
+      </w:r>
+    </w:p>
+    <w:p>
+      <w:pPr>
+        <w:pStyle w:val="ListParagraph"/>
+        <w:numPr>
+          <w:ilvl w:val="0"/>
+          <w:numId w:val="11"/>
+        </w:numPr>
+        <w:rPr>
+          <w:lang w:val="en-US"/>
+        </w:rPr>
+      </w:pPr>
+      <w:r>
+        <w:rPr>
+          <w:lang w:val="en-US"/>
+        </w:rPr>
+        <w:t>We are going to introduce only one new entity here, called “</w:t>
+      </w:r>
+      <w:proofErr w:type="spellStart"/>
+      <w:r>
+        <w:rPr>
+          <w:lang w:val="en-US"/>
+        </w:rPr>
+        <w:t>ErrorCode</w:t>
+      </w:r>
+      <w:proofErr w:type="spellEnd"/>
+      <w:r>
+        <w:rPr>
+          <w:lang w:val="en-US"/>
+        </w:rPr>
+        <w:t>”. Add the following sentences and replace, E01, E10, E120, E1 and E4 with the entity “</w:t>
+      </w:r>
+      <w:proofErr w:type="spellStart"/>
+      <w:r>
+        <w:rPr>
+          <w:lang w:val="en-US"/>
+        </w:rPr>
+        <w:t>ErrorCode</w:t>
+      </w:r>
+      <w:proofErr w:type="spellEnd"/>
+      <w:r>
+        <w:rPr>
+          <w:lang w:val="en-US"/>
+        </w:rPr>
+        <w:t xml:space="preserve">”. Note, with the first sentence you need to create the entity first. It is a </w:t>
+      </w:r>
+      <w:r>
+        <w:rPr>
+          <w:b/>
+          <w:lang w:val="en-US"/>
+        </w:rPr>
+        <w:t>simple</w:t>
+      </w:r>
+      <w:r>
+        <w:rPr>
+          <w:lang w:val="en-US"/>
+        </w:rPr>
+        <w:t xml:space="preserve"> entity.</w:t>
+      </w:r>
+    </w:p>
+    <w:p>
+      <w:pPr>
+        <w:pStyle w:val="ListParagraph"/>
+        <w:rPr>
+          <w:lang w:val="en-US"/>
+        </w:rPr>
+      </w:pPr>
+      <w:r>
+        <w:rPr>
+          <w:lang w:val="en-US"/>
+        </w:rPr>
+        <w:t>“It says E01”</w:t>
+      </w:r>
+    </w:p>
+    <w:p>
+      <w:pPr>
+        <w:pStyle w:val="ListParagraph"/>
+        <w:rPr>
+          <w:lang w:val="en-US"/>
+        </w:rPr>
+      </w:pPr>
+      <w:r>
+        <w:rPr>
+          <w:lang w:val="en-US"/>
+        </w:rPr>
+        <w:t>“The boiler shows</w:t>
+      </w:r>
+      <w:r>
+        <w:rPr>
+          <w:lang w:val="en-US"/>
+        </w:rPr>
+        <w:t xml:space="preserve"> E10”</w:t>
+      </w:r>
+    </w:p>
+    <w:p>
+      <w:pPr>
+        <w:pStyle w:val="ListParagraph"/>
+        <w:rPr>
+          <w:lang w:val="en-US"/>
+        </w:rPr>
+      </w:pPr>
+      <w:r>
+        <w:rPr>
+          <w:lang w:val="en-US"/>
+        </w:rPr>
+        <w:t>“E120”</w:t>
+      </w:r>
+    </w:p>
+    <w:p>
+      <w:pPr>
+        <w:pStyle w:val="ListParagraph"/>
+        <w:rPr>
+          <w:lang w:val="en-US"/>
+        </w:rPr>
+      </w:pPr>
+      <w:r>
+        <w:rPr>
+          <w:lang w:val="en-US"/>
+        </w:rPr>
+        <w:t>“code E1”</w:t>
+      </w:r>
+    </w:p>
+    <w:p>
+      <w:pPr>
+        <w:pStyle w:val="ListParagraph"/>
+        <w:rPr>
+          <w:lang w:val="en-US"/>
+        </w:rPr>
+      </w:pPr>
+      <w:r>
+        <w:rPr>
+          <w:lang w:val="en-US"/>
+        </w:rPr>
+        <w:t>“error E4”</w:t>
+      </w:r>
+    </w:p>
+    <w:p>
+      <w:pPr>
+        <w:pStyle w:val="ListParagraph"/>
+        <w:rPr>
+          <w:lang w:val="en-US"/>
+        </w:rPr>
+      </w:pPr>
+    </w:p>
+    <w:p>
+      <w:pPr>
+        <w:pStyle w:val="ListParagraph"/>
+        <w:numPr>
+          <w:ilvl w:val="0"/>
+          <w:numId w:val="11"/>
+        </w:numPr>
+        <w:rPr>
+          <w:i/>
+          <w:lang w:val="en-US"/>
+        </w:rPr>
+      </w:pPr>
+      <w:r>
+        <w:rPr>
+          <w:lang w:val="en-US"/>
+        </w:rPr>
+        <w:t>Your intent should look like this</w:t>
+      </w:r>
+      <w:r>
+        <w:rPr>
+          <w:lang w:val="en-US"/>
+        </w:rPr>
+        <w:t>:</w:t>
+      </w:r>
+    </w:p>
+    <w:p>
+      <w:pPr>
+        <w:pStyle w:val="ListParagraph"/>
+        <w:rPr>
+          <w:i/>
+          <w:lang w:val="en-US"/>
+        </w:rPr>
+      </w:pPr>
+      <w:r>
+        <w:rPr>
+          <w:noProof/>
+        </w:rPr>
+        <w:drawing>
+          <wp:inline distT="0" distB="0" distL="0" distR="0" wp14:anchorId="3F0E70D8" wp14:editId="280BEE27">
+            <wp:extent cx="5731510" cy="2968625"/>
+            <wp:effectExtent l="0" t="0" r="2540" b="3175"/>
+            <wp:docPr id="8" name="Picture 8"/>
+            <wp:cNvGraphicFramePr>
+              <a:graphicFrameLocks xmlns:a="http://schemas.openxmlformats.org/drawingml/2006/main" noChangeAspect="1"/>
+            </wp:cNvGraphicFramePr>
+            <a:graphic xmlns:a="http://schemas.openxmlformats.org/drawingml/2006/main">
+              <a:graphicData uri="http://schemas.openxmlformats.org/drawingml/2006/picture">
+                <pic:pic xmlns:pic="http://schemas.openxmlformats.org/drawingml/2006/picture">
+                  <pic:nvPicPr>
+                    <pic:cNvPr id="1" name=""/>
+                    <pic:cNvPicPr/>
+                  </pic:nvPicPr>
+                  <pic:blipFill>
+                    <a:blip r:embed="rId8"/>
+                    <a:stretch>
+                      <a:fillRect/>
+                    </a:stretch>
+                  </pic:blipFill>
+                  <pic:spPr>
+                    <a:xfrm>
+                      <a:off x="0" y="0"/>
+                      <a:ext cx="5731510" cy="2968625"/>
+                    </a:xfrm>
+                    <a:prstGeom prst="rect">
+                      <a:avLst/>
+                    </a:prstGeom>
+                  </pic:spPr>
+                </pic:pic>
+              </a:graphicData>
+            </a:graphic>
+          </wp:inline>
+        </w:drawing>
+      </w:r>
+    </w:p>
+    <w:p>
+      <w:pPr>
+        <w:pStyle w:val="ListParagraph"/>
+        <w:rPr>
+          <w:i/>
+          <w:lang w:val="en-US"/>
+        </w:rPr>
+      </w:pPr>
+    </w:p>
+    <w:p>
+      <w:pPr>
+        <w:rPr>
+          <w:lang w:val="en-US"/>
+        </w:rPr>
+      </w:pPr>
+      <w:r>
+        <w:rPr>
+          <w:lang w:val="en-US"/>
+        </w:rPr>
+        <w:br w:type="page"/>
+      </w:r>
+    </w:p>
+    <w:p>
+      <w:pPr>
+        <w:rPr>
+          <w:lang w:val="en-US"/>
+        </w:rPr>
+      </w:pPr>
+      <w:r>
+        <w:rPr>
+          <w:lang w:val="en-US"/>
+        </w:rPr>
+        <w:lastRenderedPageBreak/>
+        <w:t xml:space="preserve">The last intent is </w:t>
+      </w:r>
+      <w:proofErr w:type="spellStart"/>
+      <w:r>
+        <w:rPr>
+          <w:lang w:val="en-US"/>
+        </w:rPr>
+        <w:t>PlanDate</w:t>
+      </w:r>
+      <w:proofErr w:type="spellEnd"/>
+      <w:r>
+        <w:rPr>
+          <w:lang w:val="en-US"/>
+        </w:rPr>
+        <w:t xml:space="preserve">. Use the following sentences to train LUIS. We are going to use a </w:t>
+      </w:r>
+      <w:r>
+        <w:rPr>
+          <w:lang w:val="en-US"/>
+        </w:rPr>
+        <w:t>built-in</w:t>
+      </w:r>
+      <w:r>
+        <w:rPr>
+          <w:lang w:val="en-US"/>
+        </w:rPr>
+        <w:t xml:space="preserve"> entity (just like the email)</w:t>
+      </w:r>
+      <w:r>
+        <w:rPr>
+          <w:lang w:val="en-US"/>
+        </w:rPr>
+        <w:t>.</w:t>
+      </w:r>
+      <w:r>
+        <w:rPr>
+          <w:lang w:val="en-US"/>
+        </w:rPr>
+        <w:t xml:space="preserve"> </w:t>
+      </w:r>
+    </w:p>
+    <w:p>
+      <w:pPr>
+        <w:pStyle w:val="ListParagraph"/>
+        <w:rPr>
+          <w:lang w:val="en-US"/>
+        </w:rPr>
+      </w:pPr>
+    </w:p>
+    <w:p>
+      <w:pPr>
+        <w:pStyle w:val="ListParagraph"/>
+        <w:numPr>
+          <w:ilvl w:val="0"/>
+          <w:numId w:val="11"/>
+        </w:numPr>
+        <w:rPr>
+          <w:lang w:val="en-US"/>
+        </w:rPr>
+      </w:pPr>
+      <w:r>
+        <w:rPr>
+          <w:lang w:val="en-US"/>
+        </w:rPr>
+        <w:t>S</w:t>
+      </w:r>
+      <w:r>
+        <w:rPr>
+          <w:lang w:val="en-US"/>
+        </w:rPr>
+        <w:t>elect Intents in the left menu</w:t>
+      </w:r>
+    </w:p>
+    <w:p>
+      <w:pPr>
+        <w:pStyle w:val="ListParagraph"/>
+        <w:numPr>
+          <w:ilvl w:val="0"/>
+          <w:numId w:val="11"/>
+        </w:numPr>
+        <w:rPr>
+          <w:i/>
+          <w:lang w:val="en-US"/>
+        </w:rPr>
+      </w:pPr>
+      <w:r>
+        <w:rPr>
+          <w:lang w:val="en-US"/>
+        </w:rPr>
+        <w:t>You should see 4 intents.</w:t>
+      </w:r>
+    </w:p>
+    <w:p>
+      <w:pPr>
+        <w:pStyle w:val="ListParagraph"/>
+        <w:numPr>
+          <w:ilvl w:val="0"/>
+          <w:numId w:val="11"/>
+        </w:numPr>
+        <w:rPr>
+          <w:i/>
+          <w:lang w:val="en-US"/>
+        </w:rPr>
+      </w:pPr>
+      <w:r>
+        <w:rPr>
+          <w:lang w:val="en-US"/>
+        </w:rPr>
+        <w:t>Click on “</w:t>
+      </w:r>
+      <w:proofErr w:type="spellStart"/>
+      <w:r>
+        <w:rPr>
+          <w:lang w:val="en-US"/>
+        </w:rPr>
+        <w:t>PlanDate</w:t>
+      </w:r>
+      <w:proofErr w:type="spellEnd"/>
+      <w:r>
+        <w:rPr>
+          <w:lang w:val="en-US"/>
+        </w:rPr>
+        <w:t>”</w:t>
+      </w:r>
+    </w:p>
+    <w:p>
+      <w:pPr>
+        <w:pStyle w:val="ListParagraph"/>
+        <w:numPr>
+          <w:ilvl w:val="0"/>
+          <w:numId w:val="11"/>
+        </w:numPr>
+        <w:rPr>
+          <w:i/>
+          <w:lang w:val="en-US"/>
+        </w:rPr>
+      </w:pPr>
+      <w:r>
+        <w:rPr>
+          <w:lang w:val="en-US"/>
+        </w:rPr>
+        <w:t>Type the following sentence in the first input field:</w:t>
+      </w:r>
+    </w:p>
+    <w:p>
+      <w:pPr>
+        <w:ind w:left="720"/>
+        <w:rPr>
+          <w:i/>
+          <w:lang w:val="en-US"/>
+        </w:rPr>
+      </w:pPr>
+      <w:r>
+        <w:rPr>
+          <w:i/>
+          <w:lang w:val="en-US"/>
+        </w:rPr>
+        <w:t>“I am home next Thursday”</w:t>
+      </w:r>
+    </w:p>
+    <w:p>
+      <w:pPr>
+        <w:pStyle w:val="ListParagraph"/>
+        <w:numPr>
+          <w:ilvl w:val="0"/>
+          <w:numId w:val="11"/>
+        </w:numPr>
+        <w:rPr>
+          <w:lang w:val="en-US"/>
+        </w:rPr>
+      </w:pPr>
+      <w:r>
+        <w:rPr>
+          <w:lang w:val="en-US"/>
+        </w:rPr>
+        <w:t xml:space="preserve">Luis should have detected that it is a date and replaced Thursday with </w:t>
+      </w:r>
+      <w:r>
+        <w:rPr>
+          <w:b/>
+          <w:lang w:val="en-US"/>
+        </w:rPr>
+        <w:t>datetimeV2</w:t>
+      </w:r>
+    </w:p>
+    <w:p>
+      <w:pPr>
+        <w:pStyle w:val="ListParagraph"/>
+        <w:numPr>
+          <w:ilvl w:val="0"/>
+          <w:numId w:val="11"/>
+        </w:numPr>
+        <w:rPr>
+          <w:lang w:val="en-US"/>
+        </w:rPr>
+      </w:pPr>
+      <w:r>
+        <w:rPr>
+          <w:lang w:val="en-US"/>
+        </w:rPr>
+        <w:t>Now add the following sentences:</w:t>
+      </w:r>
+    </w:p>
+    <w:p>
+      <w:pPr>
+        <w:pStyle w:val="ListParagraph"/>
+        <w:rPr>
+          <w:lang w:val="en-US"/>
+        </w:rPr>
+      </w:pPr>
+      <w:r>
+        <w:rPr>
+          <w:lang w:val="en-US"/>
+        </w:rPr>
+        <w:t>“next Wednesday”</w:t>
+      </w:r>
+    </w:p>
+    <w:p>
+      <w:pPr>
+        <w:pStyle w:val="ListParagraph"/>
+        <w:rPr>
+          <w:lang w:val="en-US"/>
+        </w:rPr>
+      </w:pPr>
+      <w:r>
+        <w:rPr>
+          <w:lang w:val="en-US"/>
+        </w:rPr>
+        <w:t>“next week on Monday”</w:t>
+      </w:r>
+    </w:p>
+    <w:p>
+      <w:pPr>
+        <w:pStyle w:val="ListParagraph"/>
+        <w:rPr>
+          <w:lang w:val="en-US"/>
+        </w:rPr>
+      </w:pPr>
+      <w:r>
+        <w:rPr>
+          <w:lang w:val="en-US"/>
+        </w:rPr>
+        <w:t>“November 13</w:t>
+      </w:r>
+      <w:r>
+        <w:rPr>
+          <w:vertAlign w:val="superscript"/>
+          <w:lang w:val="en-US"/>
+        </w:rPr>
+        <w:t>th</w:t>
+      </w:r>
+      <w:r>
+        <w:rPr>
+          <w:lang w:val="en-US"/>
+        </w:rPr>
+        <w:t>”</w:t>
+      </w:r>
+    </w:p>
+    <w:p>
+      <w:pPr>
+        <w:pStyle w:val="ListParagraph"/>
+        <w:rPr>
+          <w:lang w:val="en-US"/>
+        </w:rPr>
+      </w:pPr>
+      <w:r>
+        <w:rPr>
+          <w:lang w:val="en-US"/>
+        </w:rPr>
+        <w:t>“end of the week”</w:t>
+      </w:r>
+    </w:p>
+    <w:p>
+      <w:pPr>
+        <w:pStyle w:val="ListParagraph"/>
+        <w:numPr>
+          <w:ilvl w:val="0"/>
+          <w:numId w:val="11"/>
+        </w:numPr>
+        <w:rPr>
+          <w:lang w:val="en-US"/>
+        </w:rPr>
+      </w:pPr>
+      <w:r>
+        <w:rPr>
+          <w:lang w:val="en-US"/>
+        </w:rPr>
+        <w:t xml:space="preserve">The last 4 should all be changed to </w:t>
+      </w:r>
+      <w:r>
+        <w:rPr>
+          <w:b/>
+          <w:lang w:val="en-US"/>
+        </w:rPr>
+        <w:t>datetimeV2</w:t>
+      </w:r>
+    </w:p>
+    <w:p>
+      <w:pPr>
+        <w:ind w:left="360"/>
+        <w:rPr>
+          <w:lang w:val="en-US"/>
+        </w:rPr>
+      </w:pPr>
+      <w:r>
+        <w:rPr>
+          <w:lang w:val="en-US"/>
+        </w:rPr>
+        <w:t>We can now train our app.</w:t>
+      </w:r>
+    </w:p>
+    <w:p>
+      <w:pPr>
+        <w:pStyle w:val="ListParagraph"/>
+        <w:numPr>
+          <w:ilvl w:val="0"/>
+          <w:numId w:val="11"/>
+        </w:numPr>
+        <w:rPr>
+          <w:lang w:val="en-US"/>
+        </w:rPr>
+      </w:pPr>
+      <w:r>
+        <w:rPr>
+          <w:lang w:val="en-US"/>
+        </w:rPr>
+        <w:t>Click [Train] on the top menu</w:t>
+      </w:r>
+    </w:p>
+    <w:p>
+      <w:pPr>
+        <w:pStyle w:val="ListParagraph"/>
+        <w:numPr>
+          <w:ilvl w:val="0"/>
+          <w:numId w:val="11"/>
+        </w:numPr>
+        <w:rPr>
+          <w:lang w:val="en-US"/>
+        </w:rPr>
+      </w:pPr>
+      <w:r>
+        <w:rPr>
+          <w:lang w:val="en-US"/>
+        </w:rPr>
+        <w:t>After training is done.</w:t>
+      </w:r>
+    </w:p>
+    <w:p>
+      <w:pPr>
+        <w:pStyle w:val="ListParagraph"/>
+        <w:numPr>
+          <w:ilvl w:val="0"/>
+          <w:numId w:val="11"/>
+        </w:numPr>
+        <w:rPr>
+          <w:lang w:val="en-US"/>
+        </w:rPr>
+      </w:pPr>
+      <w:r>
+        <w:rPr>
+          <w:lang w:val="en-US"/>
+        </w:rPr>
+        <w:t>Click on [Publish] on top menu</w:t>
+      </w:r>
+    </w:p>
+    <w:p>
+      <w:pPr>
+        <w:pStyle w:val="ListParagraph"/>
+        <w:numPr>
+          <w:ilvl w:val="0"/>
+          <w:numId w:val="11"/>
+        </w:numPr>
+        <w:rPr>
+          <w:lang w:val="en-US"/>
+        </w:rPr>
+      </w:pPr>
+      <w:r>
+        <w:rPr>
+          <w:lang w:val="en-US"/>
+        </w:rPr>
+        <w:t xml:space="preserve">Select </w:t>
+      </w:r>
+      <w:r>
+        <w:rPr>
+          <w:lang w:val="en-US"/>
+        </w:rPr>
+        <w:t>Production</w:t>
+      </w:r>
+      <w:r>
+        <w:rPr>
+          <w:lang w:val="en-US"/>
+        </w:rPr>
+        <w:t xml:space="preserve"> in the Publish To option.</w:t>
+      </w:r>
+    </w:p>
+    <w:p>
+      <w:pPr>
+        <w:pStyle w:val="ListParagraph"/>
+        <w:numPr>
+          <w:ilvl w:val="0"/>
+          <w:numId w:val="11"/>
+        </w:numPr>
+        <w:rPr>
+          <w:lang w:val="en-US"/>
+        </w:rPr>
+      </w:pPr>
+      <w:r>
+        <w:rPr>
+          <w:lang w:val="en-US"/>
+        </w:rPr>
+        <w:t>Click [ Publish to production slot]</w:t>
+      </w:r>
+    </w:p>
+    <w:p>
+      <w:pPr>
+        <w:ind w:left="360"/>
+        <w:rPr>
+          <w:lang w:val="en-US"/>
+        </w:rPr>
+      </w:pPr>
+      <w:r>
+        <w:rPr>
+          <w:lang w:val="en-US"/>
+        </w:rPr>
+        <w:t>You can now test your app</w:t>
+      </w:r>
+    </w:p>
+    <w:p>
+      <w:pPr>
+        <w:pStyle w:val="ListParagraph"/>
+        <w:numPr>
+          <w:ilvl w:val="0"/>
+          <w:numId w:val="9"/>
+        </w:numPr>
+        <w:rPr>
+          <w:lang w:val="en-US"/>
+        </w:rPr>
+      </w:pPr>
+      <w:r>
+        <w:rPr>
+          <w:lang w:val="en-US"/>
+        </w:rPr>
+        <w:t>Click on [Test] in the top menu.</w:t>
+      </w:r>
+    </w:p>
+    <w:p>
+      <w:pPr>
+        <w:pStyle w:val="ListParagraph"/>
+        <w:numPr>
+          <w:ilvl w:val="0"/>
+          <w:numId w:val="9"/>
+        </w:numPr>
+        <w:rPr>
+          <w:lang w:val="en-US"/>
+        </w:rPr>
+      </w:pPr>
+      <w:r>
+        <w:rPr>
+          <w:lang w:val="en-US"/>
+        </w:rPr>
+        <w:t>Type a sentence (different from the once you used to train)</w:t>
+      </w:r>
+    </w:p>
+    <w:p>
+      <w:pPr>
+        <w:rPr>
+          <w:lang w:val="en-US"/>
+        </w:rPr>
+      </w:pPr>
+    </w:p>
+    <w:p>
+      <w:pPr>
+        <w:rPr>
+          <w:lang w:val="en-US"/>
+        </w:rPr>
+      </w:pPr>
+      <w:r>
+        <w:rPr>
+          <w:lang w:val="en-US"/>
+        </w:rPr>
+        <w:t>NOTE:</w:t>
+      </w:r>
+    </w:p>
+    <w:p>
+      <w:pPr>
+        <w:pStyle w:val="ListParagraph"/>
+        <w:numPr>
+          <w:ilvl w:val="0"/>
+          <w:numId w:val="10"/>
+        </w:numPr>
+        <w:rPr>
+          <w:lang w:val="en-US"/>
+        </w:rPr>
+      </w:pPr>
+      <w:r>
+        <w:rPr>
+          <w:lang w:val="en-US"/>
+        </w:rPr>
+        <w:t xml:space="preserve">Typing an error code like “E345” can result in a none intent. If you click on the sentence, you can inspect the answer and assign it to a </w:t>
+      </w:r>
+      <w:r>
+        <w:rPr>
+          <w:lang w:val="en-US"/>
+        </w:rPr>
+        <w:t>new intent</w:t>
+      </w:r>
+      <w:r>
+        <w:rPr>
+          <w:lang w:val="en-US"/>
+        </w:rPr>
+        <w:t xml:space="preserve"> and retrain your app. This enables you to finetune your app. In the example below “E</w:t>
+      </w:r>
+      <w:r>
+        <w:rPr>
+          <w:lang w:val="en-US"/>
+        </w:rPr>
+        <w:t>45” is</w:t>
+      </w:r>
+      <w:r>
+        <w:rPr>
+          <w:lang w:val="en-US"/>
+        </w:rPr>
+        <w:t xml:space="preserve"> 55% undefined and “37%” </w:t>
+      </w:r>
+      <w:proofErr w:type="spellStart"/>
+      <w:r>
+        <w:rPr>
+          <w:lang w:val="en-US"/>
+        </w:rPr>
+        <w:t>ErrorCode</w:t>
+      </w:r>
+      <w:proofErr w:type="spellEnd"/>
+      <w:r>
+        <w:rPr>
+          <w:lang w:val="en-US"/>
+        </w:rPr>
+        <w:t xml:space="preserve"> intent.</w:t>
+      </w:r>
+    </w:p>
+    <w:p>
+      <w:pPr>
+        <w:pStyle w:val="ListParagraph"/>
+        <w:rPr>
+          <w:lang w:val="en-US"/>
+        </w:rPr>
+      </w:pPr>
+    </w:p>
+    <w:p>
+      <w:pPr>
+        <w:pStyle w:val="ListParagraph"/>
+        <w:rPr>
+          <w:lang w:val="en-US"/>
+        </w:rPr>
+      </w:pPr>
+      <w:r>
+        <w:rPr>
+          <w:noProof/>
+        </w:rPr>
+        <w:lastRenderedPageBreak/>
+        <w:drawing>
+          <wp:inline distT="0" distB="0" distL="0" distR="0" wp14:anchorId="6CBC2648" wp14:editId="09158960">
+            <wp:extent cx="4117037" cy="3799114"/>
+            <wp:effectExtent l="0" t="0" r="0" b="0"/>
+            <wp:docPr id="9" name="Picture 9"/>
+            <wp:cNvGraphicFramePr>
+              <a:graphicFrameLocks xmlns:a="http://schemas.openxmlformats.org/drawingml/2006/main" noChangeAspect="1"/>
+            </wp:cNvGraphicFramePr>
+            <a:graphic xmlns:a="http://schemas.openxmlformats.org/drawingml/2006/main">
+              <a:graphicData uri="http://schemas.openxmlformats.org/drawingml/2006/picture">
+                <pic:pic xmlns:pic="http://schemas.openxmlformats.org/drawingml/2006/picture">
+                  <pic:nvPicPr>
+                    <pic:cNvPr id="1" name=""/>
+                    <pic:cNvPicPr/>
+                  </pic:nvPicPr>
+                  <pic:blipFill>
+                    <a:blip r:embed="rId9"/>
+                    <a:stretch>
+                      <a:fillRect/>
+                    </a:stretch>
+                  </pic:blipFill>
+                  <pic:spPr>
+                    <a:xfrm>
+                      <a:off x="0" y="0"/>
+                      <a:ext cx="4120037" cy="3801882"/>
+                    </a:xfrm>
+                    <a:prstGeom prst="rect">
+                      <a:avLst/>
+                    </a:prstGeom>
+                  </pic:spPr>
+                </pic:pic>
+              </a:graphicData>
+            </a:graphic>
+          </wp:inline>
+        </w:drawing>
+      </w:r>
+    </w:p>
+    <w:p>
+      <w:pPr>
+        <w:pStyle w:val="Heading1"/>
+        <w:rPr>
+          <w:lang w:val="en-US"/>
+        </w:rPr>
+      </w:pPr>
+    </w:p>
+    <w:p>
+      <w:pPr>
+        <w:pStyle w:val="Heading1"/>
+        <w:rPr>
+          <w:lang w:val="en-US"/>
+        </w:rPr>
+      </w:pPr>
+    </w:p>
+    <w:p>
+      <w:pPr>
+        <w:rPr>
+          <w:rFonts w:asciiTheme="majorHAnsi" w:eastAsiaTheme="majorEastAsia" w:hAnsiTheme="majorHAnsi" w:cstheme="majorBidi"/>
+          <w:color w:val="2F5496" w:themeColor="accent1" w:themeShade="BF"/>
+          <w:sz w:val="32"/>
+          <w:szCs w:val="32"/>
+          <w:lang w:val="en-US"/>
+        </w:rPr>
+      </w:pPr>
+      <w:r>
+        <w:rPr>
+          <w:lang w:val="en-US"/>
+        </w:rPr>
+        <w:br w:type="page"/>
+      </w:r>
+    </w:p>
+    <w:p>
+      <w:pPr>
+        <w:pStyle w:val="Heading1"/>
+        <w:rPr>
+          <w:lang w:val="en-US"/>
+        </w:rPr>
+      </w:pPr>
+      <w:r>
+        <w:rPr>
+          <w:lang w:val="en-US"/>
+        </w:rPr>
+        <w:lastRenderedPageBreak/>
         <w:t xml:space="preserve">LAB 3: </w:t>
       </w:r>
       <w:r>
@@ -75,7 +2365,19 @@
         <w:rPr>
           <w:lang w:val="en-US"/>
         </w:rPr>
-        <w:t>ot solution from Lab 2 in Visual Studio</w:t>
+        <w:t xml:space="preserve">ot solution from </w:t>
+      </w:r>
+      <w:r>
+        <w:rPr>
+          <w:lang w:val="en-US"/>
+        </w:rPr>
+        <w:t>LAB</w:t>
+      </w:r>
+      <w:r>
+        <w:rPr>
+          <w:lang w:val="en-US"/>
+        </w:rPr>
+        <w:t xml:space="preserve"> 2 in Visual Studio</w:t>
       </w:r>
     </w:p>
     <w:p>
@@ -177,7 +2479,31 @@
         <w:rPr>
           <w:lang w:val="en-US"/>
         </w:rPr>
-        <w:t xml:space="preserve">Create a new folder Models under the </w:t>
+        <w:t xml:space="preserve">Create a new folder </w:t>
+      </w:r>
+      <w:r>
+        <w:rPr>
+          <w:lang w:val="en-US"/>
+        </w:rPr>
+        <w:t>“</w:t>
+      </w:r>
+      <w:r>
+        <w:rPr>
+          <w:lang w:val="en-US"/>
+        </w:rPr>
+        <w:t>Models</w:t>
+      </w:r>
+      <w:r>
+        <w:rPr>
+          <w:lang w:val="en-US"/>
+        </w:rPr>
+        <w:t>”</w:t>
+      </w:r>
+      <w:r>
+        <w:rPr>
+          <w:lang w:val="en-US"/>
+        </w:rPr>
+        <w:t xml:space="preserve"> under the </w:t>
       </w:r>
       <w:proofErr w:type="spellStart"/>
       <w:r>
@@ -228,7 +2554,7 @@
                     </pic:cNvPicPr>
                   </pic:nvPicPr>
                   <pic:blipFill>
-                    <a:blip r:embed="rId5">
+                    <a:blip r:embed="rId10">
                       <a:extLst>
                         <a:ext uri="{28A0092B-C50C-407E-A947-70E740481C1C}">
                           <a14:useLocalDpi xmlns:a14="http://schemas.microsoft.com/office/drawing/2010/main" val="0"/>
@@ -281,7 +2607,31 @@
         <w:rPr>
           <w:lang w:val="en-US"/>
         </w:rPr>
-        <w:t xml:space="preserve">Create a new folder Dynamics under the </w:t>
+        <w:t xml:space="preserve">Create a new folder </w:t>
+      </w:r>
+      <w:r>
+        <w:rPr>
+          <w:lang w:val="en-US"/>
+        </w:rPr>
+        <w:t>“</w:t>
+      </w:r>
+      <w:r>
+        <w:rPr>
+          <w:lang w:val="en-US"/>
+        </w:rPr>
+        <w:t>Dynamics</w:t>
+      </w:r>
+      <w:r>
+        <w:rPr>
+          <w:lang w:val="en-US"/>
+        </w:rPr>
+        <w:t>”</w:t>
+      </w:r>
+      <w:r>
+        <w:rPr>
+          <w:lang w:val="en-US"/>
+        </w:rPr>
+        <w:t xml:space="preserve"> under the </w:t>
       </w:r>
       <w:proofErr w:type="spellStart"/>
       <w:r>
@@ -332,7 +2682,7 @@
                     </pic:cNvPicPr>
                   </pic:nvPicPr>
                   <pic:blipFill>
-                    <a:blip r:embed="rId6">
+                    <a:blip r:embed="rId11">
                       <a:extLst>
                         <a:ext uri="{28A0092B-C50C-407E-A947-70E740481C1C}">
                           <a14:useLocalDpi xmlns:a14="http://schemas.microsoft.com/office/drawing/2010/main" val="0"/>
@@ -391,6 +2741,12 @@
         <w:rPr>
           <w:lang w:val="en-US"/>
         </w:rPr>
+        <w:t xml:space="preserve"> component</w:t>
+      </w:r>
+      <w:r>
+        <w:rPr>
+          <w:lang w:val="en-US"/>
+        </w:rPr>
         <w:t>.</w:t>
       </w:r>
     </w:p>
@@ -488,7 +2844,7 @@
                     </pic:cNvPicPr>
                   </pic:nvPicPr>
                   <pic:blipFill>
-                    <a:blip r:embed="rId7">
+                    <a:blip r:embed="rId12">
                       <a:extLst>
                         <a:ext uri="{28A0092B-C50C-407E-A947-70E740481C1C}">
                           <a14:useLocalDpi xmlns:a14="http://schemas.microsoft.com/office/drawing/2010/main" val="0"/>
@@ -692,7 +3048,7 @@
                     </pic:cNvPicPr>
                   </pic:nvPicPr>
                   <pic:blipFill>
-                    <a:blip r:embed="rId8">
+                    <a:blip r:embed="rId13">
                       <a:extLst>
                         <a:ext uri="{28A0092B-C50C-407E-A947-70E740481C1C}">
                           <a14:useLocalDpi xmlns:a14="http://schemas.microsoft.com/office/drawing/2010/main" val="0"/>
@@ -788,7 +3144,7 @@
                     </pic:cNvPicPr>
                   </pic:nvPicPr>
                   <pic:blipFill>
-                    <a:blip r:embed="rId9">
+                    <a:blip r:embed="rId14">
                       <a:extLst>
                         <a:ext uri="{28A0092B-C50C-407E-A947-70E740481C1C}">
                           <a14:useLocalDpi xmlns:a14="http://schemas.microsoft.com/office/drawing/2010/main" val="0"/>
@@ -825,8 +3181,6 @@
         </w:rPr>
         <w:br/>
       </w:r>
-      <w:bookmarkStart w:id="0" w:name="_GoBack"/>
-      <w:bookmarkEnd w:id="0"/>
       <w:r>
         <w:rPr>
           <w:lang w:val="en-US"/>
@@ -942,6 +3296,8 @@
         </w:rPr>
         <w:t>customer</w:t>
       </w:r>
+      <w:bookmarkStart w:id="1" w:name="_GoBack"/>
+      <w:bookmarkEnd w:id="1"/>
     </w:p>
     <w:p>
       <w:pPr>
@@ -1061,6 +3417,205 @@
 <file path=word/numbering.xml><?xml version="1.0" encoding="utf-8"?>
 <w:numbering xmlns:wpc="http://schemas.microsoft.com/office/word/2010/wordprocessingCanvas" xmlns:cx="http://schemas.microsoft.com/office/drawing/2014/chartex" xmlns:cx1="http://schemas.microsoft.com/office/drawing/2015/9/8/chartex" xmlns:cx2="http://schemas.microsoft.com/office/drawing/2015/10/21/chartex" xmlns:cx3="http://schemas.microsoft.com/office/drawing/2016/5/9/chartex" xmlns:cx4="http://schemas.microsoft.com/office/drawing/2016/5/10/chartex" xmlns:cx5="http://schemas.microsoft.com/office/drawing/2016/5/11/chartex" xmlns:cx6="http://schemas.microsoft.com/office/drawing/2016/5/12/chartex" xmlns:cx7="http://schemas.microsoft.com/office/drawing/2016/5/13/chartex" xmlns:cx8="http://schemas.microsoft.com/office/drawing/2016/5/14/chartex" xmlns:mc="http://schemas.openxmlformats.org/markup-compatibility/2006" xmlns:aink="http://schemas.microsoft.com/office/drawing/2016/ink" xmlns:am3d="http://schemas.microsoft.com/office/drawing/2017/model3d" xmlns:o="urn:schemas-microsoft-com:office:office" xmlns:r="http://schemas.openxmlformats.org/officeDocument/2006/relationships" xmlns:m="http://schemas.openxmlformats.org/officeDocument/2006/math" xmlns:v="urn:schemas-microsoft-com:vml" xmlns:wp14="http://schemas.microsoft.com/office/word/2010/wordprocessingDrawing" xmlns:wp="http://schemas.openxmlformats.org/drawingml/2006/wordprocessingDrawing" xmlns:w10="urn:schemas-microsoft-com:office:word" xmlns:w="http://schemas.openxmlformats.org/wordprocessingml/2006/main" xmlns:w14="http://schemas.microsoft.com/office/word/2010/wordml" xmlns:w15="http://schemas.microsoft.com/office/word/2012/wordml" xmlns:w16cid="http://schemas.microsoft.com/office/word/2016/wordml/cid" xmlns:w16se="http://schemas.microsoft.com/office/word/2015/wordml/symex" xmlns:wpg="http://schemas.microsoft.com/office/word/2010/wordprocessingGroup" xmlns:wpi="http://schemas.microsoft.com/office/word/2010/wordprocessingInk" xmlns:wne="http://schemas.microsoft.com/office/word/2006/wordml" xmlns:wps="http://schemas.microsoft.com/office/word/2010/wordprocessingShape" mc:Ignorable="w14 w15 w16se w16cid wp14">
   <w:abstractNum w:abstractNumId="0" w15:restartNumberingAfterBreak="0">
+    <w:nsid w:val="06E22C0C"/>
+    <w:multiLevelType w:val="hybridMultilevel"/>
+    <w:tmpl w:val="E44E0B14"/>
+    <w:lvl w:ilvl="0" w:tplc="4BC07132">
+      <w:start w:val="1"/>
+      <w:numFmt w:val="bullet"/>
+      <w:lvlText w:val=""/>
+      <w:lvlJc w:val="left"/>
+      <w:pPr>
+        <w:ind w:left="720" w:hanging="360"/>
+      </w:pPr>
+      <w:rPr>
+        <w:rFonts w:ascii="Symbol" w:eastAsiaTheme="minorHAnsi" w:hAnsi="Symbol" w:cstheme="minorBidi" w:hint="default"/>
+      </w:rPr>
+    </w:lvl>
+    <w:lvl w:ilvl="1" w:tplc="00000003" w:tentative="1">
+      <w:start w:val="1"/>
+      <w:numFmt w:val="bullet"/>
+      <w:lvlText w:val="o"/>
+      <w:lvlJc w:val="left"/>
+      <w:pPr>
+        <w:ind w:left="1440" w:hanging="360"/>
+      </w:pPr>
+      <w:rPr>
+        <w:rFonts w:ascii="Courier New" w:hAnsi="Courier New" w:cs="Courier New" w:hint="default"/>
+      </w:rPr>
+    </w:lvl>
+    <w:lvl w:ilvl="2" w:tplc="00000005" w:tentative="1">
+      <w:start w:val="1"/>
+      <w:numFmt w:val="bullet"/>
+      <w:lvlText w:val=""/>
+      <w:lvlJc w:val="left"/>
+      <w:pPr>
+        <w:ind w:left="2160" w:hanging="360"/>
+      </w:pPr>
+      <w:rPr>
+        <w:rFonts w:ascii="Wingdings" w:hAnsi="Wingdings" w:hint="default"/>
+      </w:rPr>
+    </w:lvl>
+    <w:lvl w:ilvl="3" w:tplc="00000001" w:tentative="1">
+      <w:start w:val="1"/>
+      <w:numFmt w:val="bullet"/>
+      <w:lvlText w:val=""/>
+      <w:lvlJc w:val="left"/>
+      <w:pPr>
+        <w:ind w:left="2880" w:hanging="360"/>
+      </w:pPr>
+      <w:rPr>
+        <w:rFonts w:ascii="Symbol" w:hAnsi="Symbol" w:hint="default"/>
+      </w:rPr>
+    </w:lvl>
+    <w:lvl w:ilvl="4" w:tplc="00000003" w:tentative="1">
+      <w:start w:val="1"/>
+      <w:numFmt w:val="bullet"/>
+      <w:lvlText w:val="o"/>
+      <w:lvlJc w:val="left"/>
+      <w:pPr>
+        <w:ind w:left="3600" w:hanging="360"/>
+      </w:pPr>
+      <w:rPr>
+        <w:rFonts w:ascii="Courier New" w:hAnsi="Courier New" w:cs="Courier New" w:hint="default"/>
+      </w:rPr>
+    </w:lvl>
+    <w:lvl w:ilvl="5" w:tplc="00000005" w:tentative="1">
+      <w:start w:val="1"/>
+      <w:numFmt w:val="bullet"/>
+      <w:lvlText w:val=""/>
+      <w:lvlJc w:val="left"/>
+      <w:pPr>
+        <w:ind w:left="4320" w:hanging="360"/>
+      </w:pPr>
+      <w:rPr>
+        <w:rFonts w:ascii="Wingdings" w:hAnsi="Wingdings" w:hint="default"/>
+      </w:rPr>
+    </w:lvl>
+    <w:lvl w:ilvl="6" w:tplc="00000001" w:tentative="1">
+      <w:start w:val="1"/>
+      <w:numFmt w:val="bullet"/>
+      <w:lvlText w:val=""/>
+      <w:lvlJc w:val="left"/>
+      <w:pPr>
+        <w:ind w:left="5040" w:hanging="360"/>
+      </w:pPr>
+      <w:rPr>
+        <w:rFonts w:ascii="Symbol" w:hAnsi="Symbol" w:hint="default"/>
+      </w:rPr>
+    </w:lvl>
+    <w:lvl w:ilvl="7" w:tplc="00000003" w:tentative="1">
+      <w:start w:val="1"/>
+      <w:numFmt w:val="bullet"/>
+      <w:lvlText w:val="o"/>
+      <w:lvlJc w:val="left"/>
+      <w:pPr>
+        <w:ind w:left="5760" w:hanging="360"/>
+      </w:pPr>
+      <w:rPr>
+        <w:rFonts w:ascii="Courier New" w:hAnsi="Courier New" w:cs="Courier New" w:hint="default"/>
+      </w:rPr>
+    </w:lvl>
+    <w:lvl w:ilvl="8" w:tplc="00000005" w:tentative="1">
+      <w:start w:val="1"/>
+      <w:numFmt w:val="bullet"/>
+      <w:lvlText w:val=""/>
+      <w:lvlJc w:val="left"/>
+      <w:pPr>
+        <w:ind w:left="6480" w:hanging="360"/>
+      </w:pPr>
+      <w:rPr>
+        <w:rFonts w:ascii="Wingdings" w:hAnsi="Wingdings" w:hint="default"/>
+      </w:rPr>
+    </w:lvl>
+  </w:abstractNum>
+  <w:abstractNum w:abstractNumId="1" w15:restartNumberingAfterBreak="0">
+    <w:nsid w:val="15EA739E"/>
+    <w:multiLevelType w:val="hybridMultilevel"/>
+    <w:tmpl w:val="A020540E"/>
+    <w:lvl w:ilvl="0" w:tplc="0000000F">
+      <w:start w:val="1"/>
+      <w:numFmt w:val="decimal"/>
+      <w:lvlText w:val="%1."/>
+      <w:lvlJc w:val="left"/>
+      <w:pPr>
+        <w:ind w:left="1080" w:hanging="360"/>
+      </w:pPr>
+    </w:lvl>
+    <w:lvl w:ilvl="1" w:tplc="00000019" w:tentative="1">
+      <w:start w:val="1"/>
+      <w:numFmt w:val="lowerLetter"/>
+      <w:lvlText w:val="%2."/>
+      <w:lvlJc w:val="left"/>
+      <w:pPr>
+        <w:ind w:left="1800" w:hanging="360"/>
+      </w:pPr>
+    </w:lvl>
+    <w:lvl w:ilvl="2" w:tplc="0000001B" w:tentative="1">
+      <w:start w:val="1"/>
+      <w:numFmt w:val="lowerRoman"/>
+      <w:lvlText w:val="%3."/>
+      <w:lvlJc w:val="right"/>
+      <w:pPr>
+        <w:ind w:left="2520" w:hanging="180"/>
+      </w:pPr>
+    </w:lvl>
+    <w:lvl w:ilvl="3" w:tplc="0000000F" w:tentative="1">
+      <w:start w:val="1"/>
+      <w:numFmt w:val="decimal"/>
+      <w:lvlText w:val="%4."/>
+      <w:lvlJc w:val="left"/>
+      <w:pPr>
+        <w:ind w:left="3240" w:hanging="360"/>
+      </w:pPr>
+    </w:lvl>
+    <w:lvl w:ilvl="4" w:tplc="00000019" w:tentative="1">
+      <w:start w:val="1"/>
+      <w:numFmt w:val="lowerLetter"/>
+      <w:lvlText w:val="%5."/>
+      <w:lvlJc w:val="left"/>
+      <w:pPr>
+        <w:ind w:left="3960" w:hanging="360"/>
+      </w:pPr>
+    </w:lvl>
+    <w:lvl w:ilvl="5" w:tplc="0000001B" w:tentative="1">
+      <w:start w:val="1"/>
+      <w:numFmt w:val="lowerRoman"/>
+      <w:lvlText w:val="%6."/>
+      <w:lvlJc w:val="right"/>
+      <w:pPr>
+        <w:ind w:left="4680" w:hanging="180"/>
+      </w:pPr>
+    </w:lvl>
+    <w:lvl w:ilvl="6" w:tplc="0000000F" w:tentative="1">
+      <w:start w:val="1"/>
+      <w:numFmt w:val="decimal"/>
+      <w:lvlText w:val="%7."/>
+      <w:lvlJc w:val="left"/>
+      <w:pPr>
+        <w:ind w:left="5400" w:hanging="360"/>
+      </w:pPr>
+    </w:lvl>
+    <w:lvl w:ilvl="7" w:tplc="00000019" w:tentative="1">
+      <w:start w:val="1"/>
+      <w:numFmt w:val="lowerLetter"/>
+      <w:lvlText w:val="%8."/>
+      <w:lvlJc w:val="left"/>
+      <w:pPr>
+        <w:ind w:left="6120" w:hanging="360"/>
+      </w:pPr>
+    </w:lvl>
+    <w:lvl w:ilvl="8" w:tplc="0000001B" w:tentative="1">
+      <w:start w:val="1"/>
+      <w:numFmt w:val="lowerRoman"/>
+      <w:lvlText w:val="%9."/>
+      <w:lvlJc w:val="right"/>
+      <w:pPr>
+        <w:ind w:left="6840" w:hanging="180"/>
+      </w:pPr>
+    </w:lvl>
+  </w:abstractNum>
+  <w:abstractNum w:abstractNumId="2" w15:restartNumberingAfterBreak="0">
     <w:nsid w:val="21D76B1C"/>
     <w:multiLevelType w:val="hybridMultilevel"/>
     <w:tmpl w:val="DA021A8E"/>
@@ -1149,7 +3704,7 @@
       </w:pPr>
     </w:lvl>
   </w:abstractNum>
-  <w:abstractNum w:abstractNumId="1" w15:restartNumberingAfterBreak="0">
+  <w:abstractNum w:abstractNumId="3" w15:restartNumberingAfterBreak="0">
     <w:nsid w:val="22112DC8"/>
     <w:multiLevelType w:val="hybridMultilevel"/>
     <w:tmpl w:val="0C7A1E70"/>
@@ -1262,7 +3817,7 @@
       </w:rPr>
     </w:lvl>
   </w:abstractNum>
-  <w:abstractNum w:abstractNumId="2" w15:restartNumberingAfterBreak="0">
+  <w:abstractNum w:abstractNumId="4" w15:restartNumberingAfterBreak="0">
     <w:nsid w:val="3F597A2E"/>
     <w:multiLevelType w:val="hybridMultilevel"/>
     <w:tmpl w:val="F4702DCA"/>
@@ -1375,7 +3930,7 @@
       </w:rPr>
     </w:lvl>
   </w:abstractNum>
-  <w:abstractNum w:abstractNumId="3" w15:restartNumberingAfterBreak="0">
+  <w:abstractNum w:abstractNumId="5" w15:restartNumberingAfterBreak="0">
     <w:nsid w:val="4B595AE9"/>
     <w:multiLevelType w:val="hybridMultilevel"/>
     <w:tmpl w:val="B9022E68"/>
@@ -1461,7 +4016,7 @@
       </w:pPr>
     </w:lvl>
   </w:abstractNum>
-  <w:abstractNum w:abstractNumId="4" w15:restartNumberingAfterBreak="0">
+  <w:abstractNum w:abstractNumId="6" w15:restartNumberingAfterBreak="0">
     <w:nsid w:val="4C326EF2"/>
     <w:multiLevelType w:val="hybridMultilevel"/>
     <w:tmpl w:val="117ADF1A"/>
@@ -1574,7 +4129,97 @@
       </w:rPr>
     </w:lvl>
   </w:abstractNum>
-  <w:abstractNum w:abstractNumId="5" w15:restartNumberingAfterBreak="0">
+  <w:abstractNum w:abstractNumId="7" w15:restartNumberingAfterBreak="0">
+    <w:nsid w:val="598C0EC5"/>
+    <w:multiLevelType w:val="hybridMultilevel"/>
+    <w:tmpl w:val="A370A8F6"/>
+    <w:lvl w:ilvl="0" w:tplc="84E82762">
+      <w:start w:val="1"/>
+      <w:numFmt w:val="decimal"/>
+      <w:lvlText w:val="%1."/>
+      <w:lvlJc w:val="left"/>
+      <w:pPr>
+        <w:ind w:left="720" w:hanging="360"/>
+      </w:pPr>
+      <w:rPr>
+        <w:rFonts w:hint="default"/>
+        <w:i w:val="0"/>
+      </w:rPr>
+    </w:lvl>
+    <w:lvl w:ilvl="1" w:tplc="00000019">
+      <w:start w:val="1"/>
+      <w:numFmt w:val="lowerLetter"/>
+      <w:lvlText w:val="%2."/>
+      <w:lvlJc w:val="left"/>
+      <w:pPr>
+        <w:ind w:left="1440" w:hanging="360"/>
+      </w:pPr>
+    </w:lvl>
+    <w:lvl w:ilvl="2" w:tplc="0000001B" w:tentative="1">
+      <w:start w:val="1"/>
+      <w:numFmt w:val="lowerRoman"/>
+      <w:lvlText w:val="%3."/>
+      <w:lvlJc w:val="right"/>
+      <w:pPr>
+        <w:ind w:left="2160" w:hanging="180"/>
+      </w:pPr>
+    </w:lvl>
+    <w:lvl w:ilvl="3" w:tplc="0000000F" w:tentative="1">
+      <w:start w:val="1"/>
+      <w:numFmt w:val="decimal"/>
+      <w:lvlText w:val="%4."/>
+      <w:lvlJc w:val="left"/>
+      <w:pPr>
+        <w:ind w:left="2880" w:hanging="360"/>
+      </w:pPr>
+    </w:lvl>
+    <w:lvl w:ilvl="4" w:tplc="00000019" w:tentative="1">
+      <w:start w:val="1"/>
+      <w:numFmt w:val="lowerLetter"/>
+      <w:lvlText w:val="%5."/>
+      <w:lvlJc w:val="left"/>
+      <w:pPr>
+        <w:ind w:left="3600" w:hanging="360"/>
+      </w:pPr>
+    </w:lvl>
+    <w:lvl w:ilvl="5" w:tplc="0000001B" w:tentative="1">
+      <w:start w:val="1"/>
+      <w:numFmt w:val="lowerRoman"/>
+      <w:lvlText w:val="%6."/>
+      <w:lvlJc w:val="right"/>
+      <w:pPr>
+        <w:ind w:left="4320" w:hanging="180"/>
+      </w:pPr>
+    </w:lvl>
+    <w:lvl w:ilvl="6" w:tplc="0000000F" w:tentative="1">
+      <w:start w:val="1"/>
+      <w:numFmt w:val="decimal"/>
+      <w:lvlText w:val="%7."/>
+      <w:lvlJc w:val="left"/>
+      <w:pPr>
+        <w:ind w:left="5040" w:hanging="360"/>
+      </w:pPr>
+    </w:lvl>
+    <w:lvl w:ilvl="7" w:tplc="00000019" w:tentative="1">
+      <w:start w:val="1"/>
+      <w:numFmt w:val="lowerLetter"/>
+      <w:lvlText w:val="%8."/>
+      <w:lvlJc w:val="left"/>
+      <w:pPr>
+        <w:ind w:left="5760" w:hanging="360"/>
+      </w:pPr>
+    </w:lvl>
+    <w:lvl w:ilvl="8" w:tplc="0000001B" w:tentative="1">
+      <w:start w:val="1"/>
+      <w:numFmt w:val="lowerRoman"/>
+      <w:lvlText w:val="%9."/>
+      <w:lvlJc w:val="right"/>
+      <w:pPr>
+        <w:ind w:left="6480" w:hanging="180"/>
+      </w:pPr>
+    </w:lvl>
+  </w:abstractNum>
+  <w:abstractNum w:abstractNumId="8" w15:restartNumberingAfterBreak="0">
     <w:nsid w:val="5E7C7DB4"/>
     <w:multiLevelType w:val="hybridMultilevel"/>
     <w:tmpl w:val="0088B4EA"/>
@@ -1687,7 +4332,97 @@
       </w:rPr>
     </w:lvl>
   </w:abstractNum>
-  <w:abstractNum w:abstractNumId="6" w15:restartNumberingAfterBreak="0">
+  <w:abstractNum w:abstractNumId="9" w15:restartNumberingAfterBreak="0">
+    <w:nsid w:val="6F8351E1"/>
+    <w:multiLevelType w:val="hybridMultilevel"/>
+    <w:tmpl w:val="348675D0"/>
+    <w:lvl w:ilvl="0" w:tplc="4238D4CA">
+      <w:start w:val="1"/>
+      <w:numFmt w:val="decimal"/>
+      <w:lvlText w:val="%1."/>
+      <w:lvlJc w:val="left"/>
+      <w:pPr>
+        <w:ind w:left="720" w:hanging="360"/>
+      </w:pPr>
+      <w:rPr>
+        <w:rFonts w:hint="default"/>
+        <w:i w:val="0"/>
+      </w:rPr>
+    </w:lvl>
+    <w:lvl w:ilvl="1" w:tplc="00000019">
+      <w:start w:val="1"/>
+      <w:numFmt w:val="lowerLetter"/>
+      <w:lvlText w:val="%2."/>
+      <w:lvlJc w:val="left"/>
+      <w:pPr>
+        <w:ind w:left="1440" w:hanging="360"/>
+      </w:pPr>
+    </w:lvl>
+    <w:lvl w:ilvl="2" w:tplc="0000001B" w:tentative="1">
+      <w:start w:val="1"/>
+      <w:numFmt w:val="lowerRoman"/>
+      <w:lvlText w:val="%3."/>
+      <w:lvlJc w:val="right"/>
+      <w:pPr>
+        <w:ind w:left="2160" w:hanging="180"/>
+      </w:pPr>
+    </w:lvl>
+    <w:lvl w:ilvl="3" w:tplc="0000000F" w:tentative="1">
+      <w:start w:val="1"/>
+      <w:numFmt w:val="decimal"/>
+      <w:lvlText w:val="%4."/>
+      <w:lvlJc w:val="left"/>
+      <w:pPr>
+        <w:ind w:left="2880" w:hanging="360"/>
+      </w:pPr>
+    </w:lvl>
+    <w:lvl w:ilvl="4" w:tplc="00000019" w:tentative="1">
+      <w:start w:val="1"/>
+      <w:numFmt w:val="lowerLetter"/>
+      <w:lvlText w:val="%5."/>
+      <w:lvlJc w:val="left"/>
+      <w:pPr>
+        <w:ind w:left="3600" w:hanging="360"/>
+      </w:pPr>
+    </w:lvl>
+    <w:lvl w:ilvl="5" w:tplc="0000001B" w:tentative="1">
+      <w:start w:val="1"/>
+      <w:numFmt w:val="lowerRoman"/>
+      <w:lvlText w:val="%6."/>
+      <w:lvlJc w:val="right"/>
+      <w:pPr>
+        <w:ind w:left="4320" w:hanging="180"/>
+      </w:pPr>
+    </w:lvl>
+    <w:lvl w:ilvl="6" w:tplc="0000000F" w:tentative="1">
+      <w:start w:val="1"/>
+      <w:numFmt w:val="decimal"/>
+      <w:lvlText w:val="%7."/>
+      <w:lvlJc w:val="left"/>
+      <w:pPr>
+        <w:ind w:left="5040" w:hanging="360"/>
+      </w:pPr>
+    </w:lvl>
+    <w:lvl w:ilvl="7" w:tplc="00000019" w:tentative="1">
+      <w:start w:val="1"/>
+      <w:numFmt w:val="lowerLetter"/>
+      <w:lvlText w:val="%8."/>
+      <w:lvlJc w:val="left"/>
+      <w:pPr>
+        <w:ind w:left="5760" w:hanging="360"/>
+      </w:pPr>
+    </w:lvl>
+    <w:lvl w:ilvl="8" w:tplc="0000001B" w:tentative="1">
+      <w:start w:val="1"/>
+      <w:numFmt w:val="lowerRoman"/>
+      <w:lvlText w:val="%9."/>
+      <w:lvlJc w:val="right"/>
+      <w:pPr>
+        <w:ind w:left="6480" w:hanging="180"/>
+      </w:pPr>
+    </w:lvl>
+  </w:abstractNum>
+  <w:abstractNum w:abstractNumId="10" w15:restartNumberingAfterBreak="0">
     <w:nsid w:val="79E06A5D"/>
     <w:multiLevelType w:val="hybridMultilevel"/>
     <w:tmpl w:val="B2A2824A"/>
@@ -1777,25 +4512,37 @@
     </w:lvl>
   </w:abstractNum>
   <w:num w:numId="1">
+    <w:abstractNumId w:val="6"/>
+  </w:num>
+  <w:num w:numId="2">
     <w:abstractNumId w:val="4"/>
   </w:num>
-  <w:num w:numId="2">
+  <w:num w:numId="3">
+    <w:abstractNumId w:val="3"/>
+  </w:num>
+  <w:num w:numId="4">
+    <w:abstractNumId w:val="5"/>
+  </w:num>
+  <w:num w:numId="5">
     <w:abstractNumId w:val="2"/>
   </w:num>
-  <w:num w:numId="3">
+  <w:num w:numId="6">
+    <w:abstractNumId w:val="10"/>
+  </w:num>
+  <w:num w:numId="7">
+    <w:abstractNumId w:val="8"/>
+  </w:num>
+  <w:num w:numId="8">
+    <w:abstractNumId w:val="9"/>
+  </w:num>
+  <w:num w:numId="9">
     <w:abstractNumId w:val="1"/>
   </w:num>
-  <w:num w:numId="4">
-    <w:abstractNumId w:val="3"/>
-  </w:num>
-  <w:num w:numId="5">
+  <w:num w:numId="10">
     <w:abstractNumId w:val="0"/>
   </w:num>
-  <w:num w:numId="6">
-    <w:abstractNumId w:val="6"/>
-  </w:num>
-  <w:num w:numId="7">
-    <w:abstractNumId w:val="5"/>
+  <w:num w:numId="11">
+    <w:abstractNumId w:val="7"/>
   </w:num>
 </w:numbering>
 </file>

</xml_diff>

<commit_message>
Lab 3 changed layout
</commit_message>
<xml_diff>
--- a/Lab3/Lab 3.docx
+++ b/Lab3/Lab 3.docx
@@ -541,6 +541,7 @@
         <w:rPr>
           <w:lang w:val="en-US"/>
         </w:rPr>
+        <w:lastRenderedPageBreak/>
         <w:t xml:space="preserve">Let’s </w:t>
       </w:r>
       <w:r>
@@ -749,202 +750,202 @@
         <w:rPr>
           <w:lang w:val="en-US"/>
         </w:rPr>
+        <w:t xml:space="preserve">LUIS should have automatically detected the number, and replaced the sentence with </w:t>
+      </w:r>
+      <w:r>
+        <w:rPr>
+          <w:lang w:val="en-US"/>
+        </w:rPr>
+        <w:t>“</w:t>
+      </w:r>
+      <w:r>
+        <w:rPr>
+          <w:lang w:val="en-US"/>
+        </w:rPr>
+        <w:t xml:space="preserve">My customer number </w:t>
+      </w:r>
+      <w:r>
+        <w:rPr>
+          <w:lang w:val="en-US"/>
+        </w:rPr>
+        <w:t xml:space="preserve">is </w:t>
+      </w:r>
+      <w:r>
+        <w:rPr>
+          <w:b/>
+          <w:lang w:val="en-US"/>
+        </w:rPr>
+        <w:t>number</w:t>
+      </w:r>
+      <w:r>
+        <w:rPr>
+          <w:lang w:val="en-US"/>
+        </w:rPr>
+        <w:t>”</w:t>
+      </w:r>
+    </w:p>
+    <w:p>
+      <w:pPr>
+        <w:pStyle w:val="ListParagraph"/>
+        <w:numPr>
+          <w:ilvl w:val="0"/>
+          <w:numId w:val="11"/>
+        </w:numPr>
+        <w:rPr>
+          <w:lang w:val="en-US"/>
+        </w:rPr>
+      </w:pPr>
+      <w:r>
+        <w:rPr>
+          <w:lang w:val="en-US"/>
+        </w:rPr>
+        <w:t>Type the following sentence in the first input field:</w:t>
+      </w:r>
+    </w:p>
+    <w:p>
+      <w:pPr>
+        <w:ind w:left="720"/>
+        <w:rPr>
+          <w:lang w:val="en-US"/>
+        </w:rPr>
+      </w:pPr>
+      <w:r>
+        <w:rPr>
+          <w:lang w:val="en-US"/>
+        </w:rPr>
+        <w:t>“1234567”</w:t>
+      </w:r>
+    </w:p>
+    <w:p>
+      <w:pPr>
+        <w:pStyle w:val="ListParagraph"/>
+        <w:numPr>
+          <w:ilvl w:val="0"/>
+          <w:numId w:val="11"/>
+        </w:numPr>
+        <w:rPr>
+          <w:lang w:val="en-US"/>
+        </w:rPr>
+      </w:pPr>
+      <w:r>
+        <w:rPr>
+          <w:lang w:val="en-US"/>
+        </w:rPr>
+        <w:t>Click on “1234567”</w:t>
+      </w:r>
+    </w:p>
+    <w:p>
+      <w:pPr>
+        <w:pStyle w:val="ListParagraph"/>
+        <w:numPr>
+          <w:ilvl w:val="0"/>
+          <w:numId w:val="11"/>
+        </w:numPr>
+        <w:rPr>
+          <w:lang w:val="en-US"/>
+        </w:rPr>
+      </w:pPr>
+      <w:r>
+        <w:rPr>
+          <w:lang w:val="en-US"/>
+        </w:rPr>
+        <w:t>Select ‘Browse prebuilt entities’ in de dropdown.</w:t>
+      </w:r>
+    </w:p>
+    <w:p>
+      <w:pPr>
+        <w:pStyle w:val="ListParagraph"/>
+        <w:numPr>
+          <w:ilvl w:val="0"/>
+          <w:numId w:val="11"/>
+        </w:numPr>
+        <w:rPr>
+          <w:lang w:val="en-US"/>
+        </w:rPr>
+      </w:pPr>
+      <w:r>
+        <w:rPr>
+          <w:lang w:val="en-US"/>
+        </w:rPr>
+        <w:t>Search for number</w:t>
+      </w:r>
+    </w:p>
+    <w:p>
+      <w:pPr>
+        <w:pStyle w:val="ListParagraph"/>
+        <w:numPr>
+          <w:ilvl w:val="0"/>
+          <w:numId w:val="11"/>
+        </w:numPr>
+        <w:rPr>
+          <w:lang w:val="en-US"/>
+        </w:rPr>
+      </w:pPr>
+      <w:r>
+        <w:rPr>
+          <w:lang w:val="en-US"/>
+        </w:rPr>
+        <w:t>Select number</w:t>
+      </w:r>
+    </w:p>
+    <w:p>
+      <w:pPr>
+        <w:pStyle w:val="ListParagraph"/>
+        <w:numPr>
+          <w:ilvl w:val="0"/>
+          <w:numId w:val="11"/>
+        </w:numPr>
+        <w:rPr>
+          <w:lang w:val="en-US"/>
+        </w:rPr>
+      </w:pPr>
+      <w:r>
+        <w:rPr>
+          <w:lang w:val="en-US"/>
+        </w:rPr>
+        <w:t>Type the following sentences in the first input field:</w:t>
+      </w:r>
+    </w:p>
+    <w:p>
+      <w:pPr>
+        <w:ind w:left="720"/>
+        <w:rPr>
+          <w:i/>
+          <w:lang w:val="en-US"/>
+        </w:rPr>
+      </w:pPr>
+      <w:r>
+        <w:rPr>
+          <w:i/>
+          <w:lang w:val="en-US"/>
+        </w:rPr>
+        <w:t>“My number is 1234567”</w:t>
+      </w:r>
+    </w:p>
+    <w:p>
+      <w:pPr>
+        <w:pStyle w:val="ListParagraph"/>
+        <w:rPr>
+          <w:lang w:val="en-US"/>
+        </w:rPr>
+      </w:pPr>
+    </w:p>
+    <w:p>
+      <w:pPr>
+        <w:pStyle w:val="ListParagraph"/>
+        <w:numPr>
+          <w:ilvl w:val="0"/>
+          <w:numId w:val="11"/>
+        </w:numPr>
+        <w:rPr>
+          <w:lang w:val="en-US"/>
+        </w:rPr>
+      </w:pPr>
+      <w:r>
+        <w:rPr>
+          <w:lang w:val="en-US"/>
+        </w:rPr>
         <w:lastRenderedPageBreak/>
-        <w:t xml:space="preserve">LUIS should have automatically detected the number, and replaced the sentence with </w:t>
-      </w:r>
-      <w:r>
-        <w:rPr>
-          <w:lang w:val="en-US"/>
-        </w:rPr>
-        <w:t>“</w:t>
-      </w:r>
-      <w:r>
-        <w:rPr>
-          <w:lang w:val="en-US"/>
-        </w:rPr>
-        <w:t xml:space="preserve">My customer number </w:t>
-      </w:r>
-      <w:r>
-        <w:rPr>
-          <w:lang w:val="en-US"/>
-        </w:rPr>
-        <w:t xml:space="preserve">is </w:t>
-      </w:r>
-      <w:r>
-        <w:rPr>
-          <w:b/>
-          <w:lang w:val="en-US"/>
-        </w:rPr>
-        <w:t>number</w:t>
-      </w:r>
-      <w:r>
-        <w:rPr>
-          <w:lang w:val="en-US"/>
-        </w:rPr>
-        <w:t>”</w:t>
-      </w:r>
-    </w:p>
-    <w:p>
-      <w:pPr>
-        <w:pStyle w:val="ListParagraph"/>
-        <w:numPr>
-          <w:ilvl w:val="0"/>
-          <w:numId w:val="11"/>
-        </w:numPr>
-        <w:rPr>
-          <w:lang w:val="en-US"/>
-        </w:rPr>
-      </w:pPr>
-      <w:r>
-        <w:rPr>
-          <w:lang w:val="en-US"/>
-        </w:rPr>
-        <w:t>Type the following sentence in the first input field:</w:t>
-      </w:r>
-    </w:p>
-    <w:p>
-      <w:pPr>
-        <w:ind w:left="720"/>
-        <w:rPr>
-          <w:lang w:val="en-US"/>
-        </w:rPr>
-      </w:pPr>
-      <w:r>
-        <w:rPr>
-          <w:lang w:val="en-US"/>
-        </w:rPr>
-        <w:t>“1234567”</w:t>
-      </w:r>
-    </w:p>
-    <w:p>
-      <w:pPr>
-        <w:pStyle w:val="ListParagraph"/>
-        <w:numPr>
-          <w:ilvl w:val="0"/>
-          <w:numId w:val="11"/>
-        </w:numPr>
-        <w:rPr>
-          <w:lang w:val="en-US"/>
-        </w:rPr>
-      </w:pPr>
-      <w:r>
-        <w:rPr>
-          <w:lang w:val="en-US"/>
-        </w:rPr>
-        <w:t>Click on “1234567”</w:t>
-      </w:r>
-    </w:p>
-    <w:p>
-      <w:pPr>
-        <w:pStyle w:val="ListParagraph"/>
-        <w:numPr>
-          <w:ilvl w:val="0"/>
-          <w:numId w:val="11"/>
-        </w:numPr>
-        <w:rPr>
-          <w:lang w:val="en-US"/>
-        </w:rPr>
-      </w:pPr>
-      <w:r>
-        <w:rPr>
-          <w:lang w:val="en-US"/>
-        </w:rPr>
-        <w:t>Select ‘Browse prebuilt entities’ in de dropdown.</w:t>
-      </w:r>
-    </w:p>
-    <w:p>
-      <w:pPr>
-        <w:pStyle w:val="ListParagraph"/>
-        <w:numPr>
-          <w:ilvl w:val="0"/>
-          <w:numId w:val="11"/>
-        </w:numPr>
-        <w:rPr>
-          <w:lang w:val="en-US"/>
-        </w:rPr>
-      </w:pPr>
-      <w:r>
-        <w:rPr>
-          <w:lang w:val="en-US"/>
-        </w:rPr>
-        <w:t>Search for number</w:t>
-      </w:r>
-    </w:p>
-    <w:p>
-      <w:pPr>
-        <w:pStyle w:val="ListParagraph"/>
-        <w:numPr>
-          <w:ilvl w:val="0"/>
-          <w:numId w:val="11"/>
-        </w:numPr>
-        <w:rPr>
-          <w:lang w:val="en-US"/>
-        </w:rPr>
-      </w:pPr>
-      <w:r>
-        <w:rPr>
-          <w:lang w:val="en-US"/>
-        </w:rPr>
-        <w:t>Select number</w:t>
-      </w:r>
-    </w:p>
-    <w:p>
-      <w:pPr>
-        <w:pStyle w:val="ListParagraph"/>
-        <w:numPr>
-          <w:ilvl w:val="0"/>
-          <w:numId w:val="11"/>
-        </w:numPr>
-        <w:rPr>
-          <w:lang w:val="en-US"/>
-        </w:rPr>
-      </w:pPr>
-      <w:r>
-        <w:rPr>
-          <w:lang w:val="en-US"/>
-        </w:rPr>
-        <w:t>Type the following sentences in the first input field:</w:t>
-      </w:r>
-    </w:p>
-    <w:p>
-      <w:pPr>
-        <w:ind w:left="720"/>
-        <w:rPr>
-          <w:i/>
-          <w:lang w:val="en-US"/>
-        </w:rPr>
-      </w:pPr>
-      <w:r>
-        <w:rPr>
-          <w:i/>
-          <w:lang w:val="en-US"/>
-        </w:rPr>
-        <w:t>“My number is 1234567”</w:t>
-      </w:r>
-    </w:p>
-    <w:p>
-      <w:pPr>
-        <w:pStyle w:val="ListParagraph"/>
-        <w:rPr>
-          <w:lang w:val="en-US"/>
-        </w:rPr>
-      </w:pPr>
-    </w:p>
-    <w:p>
-      <w:pPr>
-        <w:pStyle w:val="ListParagraph"/>
-        <w:numPr>
-          <w:ilvl w:val="0"/>
-          <w:numId w:val="11"/>
-        </w:numPr>
-        <w:rPr>
-          <w:lang w:val="en-US"/>
-        </w:rPr>
-      </w:pPr>
-      <w:r>
-        <w:rPr>
-          <w:lang w:val="en-US"/>
-        </w:rPr>
         <w:t>You should have 5 sentences looking like this:</w:t>
       </w:r>
       <w:r>
@@ -1127,13 +1128,7 @@
           <w:lang w:val="en-US"/>
         </w:rPr>
         <w:lastRenderedPageBreak/>
-        <w:t>Let’s</w:t>
-      </w:r>
-      <w:r>
-        <w:rPr>
-          <w:lang w:val="en-US"/>
-        </w:rPr>
-        <w:t xml:space="preserve"> add </w:t>
+        <w:t xml:space="preserve">Let’s add </w:t>
       </w:r>
       <w:r>
         <w:rPr>
@@ -1559,6 +1554,19 @@
           <w:lang w:val="en-US"/>
         </w:rPr>
         <w:t>“error E4”</w:t>
+      </w:r>
+    </w:p>
+    <w:p>
+      <w:pPr>
+        <w:rPr>
+          <w:lang w:val="en-US"/>
+        </w:rPr>
+      </w:pPr>
+      <w:r>
+        <w:rPr>
+          <w:lang w:val="en-US"/>
+        </w:rPr>
+        <w:br w:type="page"/>
       </w:r>
     </w:p>
     <w:p>
@@ -2091,6 +2099,19 @@
     </w:p>
     <w:p>
       <w:pPr>
+        <w:rPr>
+          <w:lang w:val="en-US"/>
+        </w:rPr>
+      </w:pPr>
+      <w:r>
+        <w:rPr>
+          <w:lang w:val="en-US"/>
+        </w:rPr>
+        <w:br w:type="page"/>
+      </w:r>
+    </w:p>
+    <w:p>
+      <w:pPr>
         <w:ind w:left="360"/>
         <w:rPr>
           <w:lang w:val="en-US"/>
@@ -2100,6 +2121,7 @@
         <w:rPr>
           <w:lang w:val="en-US"/>
         </w:rPr>
+        <w:lastRenderedPageBreak/>
         <w:t>You can now test your app</w:t>
       </w:r>
     </w:p>
@@ -2234,7 +2256,6 @@
         <w:rPr>
           <w:noProof/>
         </w:rPr>
-        <w:lastRenderedPageBreak/>
         <w:drawing>
           <wp:inline distT="0" distB="0" distL="0" distR="0" wp14:anchorId="6CBC2648" wp14:editId="09158960">
             <wp:extent cx="4117037" cy="3799114"/>
@@ -2279,39 +2300,8 @@
           <w:lang w:val="en-US"/>
         </w:rPr>
       </w:pPr>
-    </w:p>
-    <w:p>
-      <w:pPr>
-        <w:pStyle w:val="Heading1"/>
-        <w:rPr>
-          <w:lang w:val="en-US"/>
-        </w:rPr>
-      </w:pPr>
-    </w:p>
-    <w:p>
-      <w:pPr>
-        <w:rPr>
-          <w:rFonts w:asciiTheme="majorHAnsi" w:eastAsiaTheme="majorEastAsia" w:hAnsiTheme="majorHAnsi" w:cstheme="majorBidi"/>
-          <w:color w:val="2F5496" w:themeColor="accent1" w:themeShade="BF"/>
-          <w:sz w:val="32"/>
-          <w:szCs w:val="32"/>
-          <w:lang w:val="en-US"/>
-        </w:rPr>
-      </w:pPr>
-      <w:r>
-        <w:rPr>
-          <w:lang w:val="en-US"/>
-        </w:rPr>
-        <w:br w:type="page"/>
-      </w:r>
-    </w:p>
-    <w:p>
-      <w:pPr>
-        <w:pStyle w:val="Heading1"/>
-        <w:rPr>
-          <w:lang w:val="en-US"/>
-        </w:rPr>
-      </w:pPr>
+      <w:bookmarkStart w:id="1" w:name="_GoBack"/>
+      <w:bookmarkEnd w:id="1"/>
       <w:r>
         <w:rPr>
           <w:lang w:val="en-US"/>
@@ -2826,6 +2816,7 @@
           <w:noProof/>
           <w:lang w:val="en-US"/>
         </w:rPr>
+        <w:lastRenderedPageBreak/>
         <w:drawing>
           <wp:inline distT="0" distB="0" distL="0" distR="0">
             <wp:extent cx="3962400" cy="1645920"/>
@@ -3296,8 +3287,6 @@
         </w:rPr>
         <w:t>customer</w:t>
       </w:r>
-      <w:bookmarkStart w:id="1" w:name="_GoBack"/>
-      <w:bookmarkEnd w:id="1"/>
     </w:p>
     <w:p>
       <w:pPr>
@@ -3405,7 +3394,7 @@
       </w:r>
     </w:p>
     <w:sectPr>
-      <w:pgSz w:w="11906" w:h="16838"/>
+      <w:pgSz w:w="16838" w:h="11906" w:orient="landscape"/>
       <w:pgMar w:top="1417" w:right="1417" w:bottom="1417" w:left="1417" w:header="708" w:footer="708" w:gutter="0"/>
       <w:cols w:space="708"/>
       <w:docGrid w:linePitch="360"/>

</xml_diff>